<commit_message>
"Multiple changes. Rights redev"
</commit_message>
<xml_diff>
--- a/Руководство разработчика.docx
+++ b/Руководство разработчика.docx
@@ -1,6 +1,6 @@
 
 <file path=word/document.xml><?xml version="1.0" encoding="utf-8"?>
-<w:document xmlns:wpc="http://schemas.microsoft.com/office/word/2010/wordprocessingCanvas" xmlns:cx="http://schemas.microsoft.com/office/drawing/2014/chartex" xmlns:mc="http://schemas.openxmlformats.org/markup-compatibility/2006" xmlns:o="urn:schemas-microsoft-com:office:office" xmlns:r="http://schemas.openxmlformats.org/officeDocument/2006/relationships" xmlns:m="http://schemas.openxmlformats.org/officeDocument/2006/math" xmlns:v="urn:schemas-microsoft-com:vml" xmlns:wp14="http://schemas.microsoft.com/office/word/2010/wordprocessingDrawing" xmlns:wp="http://schemas.openxmlformats.org/drawingml/2006/wordprocessingDrawing" xmlns:w10="urn:schemas-microsoft-com:office:word" xmlns:w="http://schemas.openxmlformats.org/wordprocessingml/2006/main" xmlns:w14="http://schemas.microsoft.com/office/word/2010/wordml" xmlns:w15="http://schemas.microsoft.com/office/word/2012/wordml" xmlns:w16se="http://schemas.microsoft.com/office/word/2015/wordml/symex" xmlns:wpg="http://schemas.microsoft.com/office/word/2010/wordprocessingGroup" xmlns:wpi="http://schemas.microsoft.com/office/word/2010/wordprocessingInk" xmlns:wne="http://schemas.microsoft.com/office/word/2006/wordml" xmlns:wps="http://schemas.microsoft.com/office/word/2010/wordprocessingShape" mc:Ignorable="w14 w15 w16se wp14">
+<w:document xmlns:wpc="http://schemas.microsoft.com/office/word/2010/wordprocessingCanvas" xmlns:mc="http://schemas.openxmlformats.org/markup-compatibility/2006" xmlns:o="urn:schemas-microsoft-com:office:office" xmlns:r="http://schemas.openxmlformats.org/officeDocument/2006/relationships" xmlns:m="http://schemas.openxmlformats.org/officeDocument/2006/math" xmlns:v="urn:schemas-microsoft-com:vml" xmlns:wp14="http://schemas.microsoft.com/office/word/2010/wordprocessingDrawing" xmlns:wp="http://schemas.openxmlformats.org/drawingml/2006/wordprocessingDrawing" xmlns:w10="urn:schemas-microsoft-com:office:word" xmlns:w="http://schemas.openxmlformats.org/wordprocessingml/2006/main" xmlns:w14="http://schemas.microsoft.com/office/word/2010/wordml" xmlns:wpg="http://schemas.microsoft.com/office/word/2010/wordprocessingGroup" xmlns:wpi="http://schemas.microsoft.com/office/word/2010/wordprocessingInk" xmlns:wne="http://schemas.microsoft.com/office/word/2006/wordml" xmlns:wps="http://schemas.microsoft.com/office/word/2010/wordprocessingShape" mc:Ignorable="w14 wp14">
   <w:body>
     <w:p>
       <w:pPr>
@@ -14,7 +14,7 @@
       </w:r>
     </w:p>
     <w:p>
-      <w:hyperlink r:id="rId6" w:history="1">
+      <w:hyperlink r:id="rId7" w:history="1">
         <w:r>
           <w:rPr>
             <w:rStyle w:val="a6"/>
@@ -91,7 +91,8 @@
         </w:rPr>
         <w:t xml:space="preserve"> </w:t>
       </w:r>
-      <w:hyperlink r:id="rId7" w:history="1">
+      <w:hyperlink r:id="rId8" w:history="1">
+        <w:proofErr w:type="gramStart"/>
         <w:r>
           <w:rPr>
             <w:rStyle w:val="a6"/>
@@ -140,6 +141,7 @@
       <w:r>
         <w:t>.</w:t>
       </w:r>
+      <w:proofErr w:type="gramEnd"/>
     </w:p>
     <w:tbl>
       <w:tblPr>
@@ -301,10 +303,7 @@
             </w:r>
             <w:proofErr w:type="spellEnd"/>
             <w:r>
-              <w:t xml:space="preserve"> форм на основе свойств полей</w:t>
-            </w:r>
-            <w:r>
-              <w:t>.</w:t>
+              <w:t xml:space="preserve"> форм на основе свойств полей.</w:t>
             </w:r>
           </w:p>
         </w:tc>
@@ -747,15 +746,7 @@
           </w:tcPr>
           <w:p>
             <w:r>
-              <w:t xml:space="preserve">Реализовать на сервере механизм </w:t>
-            </w:r>
-            <w:r>
-              <w:t xml:space="preserve">сложных </w:t>
-            </w:r>
-            <w:bookmarkStart w:id="0" w:name="_GoBack"/>
-            <w:bookmarkEnd w:id="0"/>
-            <w:r>
-              <w:t>контролей для полей</w:t>
+              <w:t>Реализовать на сервере механизм сложных контролей для полей</w:t>
             </w:r>
           </w:p>
         </w:tc>
@@ -816,19 +807,11 @@
                 <w:lang w:val="en-US"/>
               </w:rPr>
             </w:pPr>
-            <w:proofErr w:type="gramStart"/>
-            <w:r>
-              <w:rPr>
-                <w:lang w:val="en-US"/>
-              </w:rPr>
-              <w:t>$.ajax</w:t>
-            </w:r>
-            <w:proofErr w:type="gramEnd"/>
-            <w:r>
-              <w:rPr>
-                <w:lang w:val="en-US"/>
-              </w:rPr>
-              <w:t>({</w:t>
+            <w:r>
+              <w:rPr>
+                <w:lang w:val="en-US"/>
+              </w:rPr>
+              <w:t>$.ajax({</w:t>
             </w:r>
           </w:p>
           <w:p>
@@ -917,7 +900,6 @@
               </w:rPr>
             </w:pPr>
             <w:proofErr w:type="spellStart"/>
-            <w:proofErr w:type="gramStart"/>
             <w:r>
               <w:rPr>
                 <w:lang w:val="en-US"/>
@@ -926,7 +908,6 @@
               <w:t>window.location</w:t>
             </w:r>
             <w:proofErr w:type="spellEnd"/>
-            <w:proofErr w:type="gramEnd"/>
             <w:r>
               <w:rPr>
                 <w:lang w:val="en-US"/>
@@ -980,23 +961,7 @@
           </w:tcPr>
           <w:p>
             <w:r>
-              <w:t xml:space="preserve">При выводе сущности через стандартный шаблон, выводить </w:t>
-            </w:r>
-            <w:proofErr w:type="spellStart"/>
-            <w:r>
-              <w:t>скроллеры</w:t>
-            </w:r>
-            <w:proofErr w:type="spellEnd"/>
-            <w:r>
-              <w:t xml:space="preserve"> на отдельных вкладках, а не как сейчас – один </w:t>
-            </w:r>
-            <w:proofErr w:type="spellStart"/>
-            <w:r>
-              <w:t>скроллер</w:t>
-            </w:r>
-            <w:proofErr w:type="spellEnd"/>
-            <w:r>
-              <w:t xml:space="preserve"> под другим</w:t>
+              <w:t>При выводе сущности через стандартный шаблон, выводить скроллеры на отдельных вкладках, а не как сейчас – один скроллер под другим</w:t>
             </w:r>
           </w:p>
         </w:tc>
@@ -1229,7 +1194,7 @@
       </w:tblPr>
       <w:tblGrid>
         <w:gridCol w:w="7493"/>
-        <w:gridCol w:w="2078"/>
+        <w:gridCol w:w="2786"/>
       </w:tblGrid>
       <w:tr>
         <w:tc>
@@ -1269,7 +1234,7 @@
                 <w:rStyle w:val="a6"/>
               </w:rPr>
             </w:pPr>
-            <w:hyperlink r:id="rId8" w:history="1">
+            <w:hyperlink r:id="rId9" w:history="1">
               <w:r>
                 <w:rPr>
                   <w:rStyle w:val="a6"/>
@@ -1279,7 +1244,7 @@
             </w:hyperlink>
           </w:p>
           <w:p>
-            <w:hyperlink r:id="rId9" w:history="1">
+            <w:hyperlink r:id="rId10" w:history="1">
               <w:r>
                 <w:rPr>
                   <w:rStyle w:val="a6"/>
@@ -1343,6 +1308,65 @@
           <w:p>
             <w:r>
               <w:t>http://plugins.krajee.com/file-input/demo</w:t>
+            </w:r>
+          </w:p>
+        </w:tc>
+        <w:tc>
+          <w:tcPr>
+            <w:tcW w:w="5528" w:type="dxa"/>
+            <w:shd w:val="clear" w:color="auto" w:fill="FDE9D9" w:themeFill="accent6" w:themeFillTint="33"/>
+          </w:tcPr>
+          <w:p>
+            <w:pPr>
+              <w:rPr>
+                <w:lang w:val="en-US"/>
+              </w:rPr>
+            </w:pPr>
+            <w:proofErr w:type="spellStart"/>
+            <w:r>
+              <w:rPr>
+                <w:lang w:val="en-US"/>
+              </w:rPr>
+              <w:t>Загрузка</w:t>
+            </w:r>
+            <w:proofErr w:type="spellEnd"/>
+            <w:r>
+              <w:rPr>
+                <w:lang w:val="en-US"/>
+              </w:rPr>
+              <w:t xml:space="preserve"> </w:t>
+            </w:r>
+            <w:proofErr w:type="spellStart"/>
+            <w:r>
+              <w:rPr>
+                <w:lang w:val="en-US"/>
+              </w:rPr>
+              <w:t>фа</w:t>
+            </w:r>
+            <w:proofErr w:type="spellEnd"/>
+            <w:r>
+              <w:t>й</w:t>
+            </w:r>
+            <w:proofErr w:type="spellStart"/>
+            <w:r>
+              <w:rPr>
+                <w:lang w:val="en-US"/>
+              </w:rPr>
+              <w:t>лов</w:t>
+            </w:r>
+            <w:proofErr w:type="spellEnd"/>
+          </w:p>
+        </w:tc>
+      </w:tr>
+      <w:tr>
+        <w:tc>
+          <w:tcPr>
+            <w:tcW w:w="3794" w:type="dxa"/>
+            <w:shd w:val="clear" w:color="auto" w:fill="FDE9D9" w:themeFill="accent6" w:themeFillTint="33"/>
+          </w:tcPr>
+          <w:p>
+            <w:r>
+              <w:t>http://www.dropzonejs.com</w:t>
             </w:r>
           </w:p>
         </w:tc>
@@ -1786,13 +1810,8 @@
               </w:rPr>
             </w:pPr>
             <w:r>
-              <w:t xml:space="preserve">Стандартный </w:t>
-            </w:r>
-            <w:proofErr w:type="spellStart"/>
-            <w:r>
-              <w:t>скроллер</w:t>
-            </w:r>
-            <w:proofErr w:type="spellEnd"/>
+              <w:t>Стандартный скроллер</w:t>
+            </w:r>
           </w:p>
         </w:tc>
       </w:tr>
@@ -2108,11 +2127,9 @@
             <w:vMerge w:val="restart"/>
           </w:tcPr>
           <w:p>
-            <w:proofErr w:type="spellStart"/>
             <w:r>
               <w:t>Скроллер</w:t>
             </w:r>
-            <w:proofErr w:type="spellEnd"/>
           </w:p>
         </w:tc>
         <w:tc>
@@ -2335,15 +2352,7 @@
               <w:t>сущности</w:t>
             </w:r>
             <w:r>
-              <w:t xml:space="preserve"> в </w:t>
-            </w:r>
-            <w:proofErr w:type="spellStart"/>
-            <w:r>
-              <w:t>скроллер</w:t>
-            </w:r>
-            <w:proofErr w:type="spellEnd"/>
-            <w:r>
-              <w:t>.</w:t>
+              <w:t xml:space="preserve"> в скроллер.</w:t>
             </w:r>
           </w:p>
           <w:p>
@@ -2746,13 +2755,8 @@
         </w:numPr>
       </w:pPr>
       <w:r>
-        <w:t xml:space="preserve">Создать файл перевода для </w:t>
-      </w:r>
-      <w:proofErr w:type="spellStart"/>
-      <w:r>
-        <w:t>скроллера</w:t>
-      </w:r>
-      <w:proofErr w:type="spellEnd"/>
+        <w:t>Создать файл перевода для скроллера</w:t>
+      </w:r>
       <w:r>
         <w:t>.</w:t>
       </w:r>
@@ -2889,11 +2893,11 @@
       <w:pPr>
         <w:pStyle w:val="1"/>
       </w:pPr>
-      <w:bookmarkStart w:id="1" w:name="_Ref457988414"/>
+      <w:bookmarkStart w:id="0" w:name="_Ref457988414"/>
       <w:r>
         <w:t>Добавление формы редактирования сущности справочника</w:t>
       </w:r>
-      <w:bookmarkEnd w:id="1"/>
+      <w:bookmarkEnd w:id="0"/>
     </w:p>
     <w:p>
       <w:pPr>
@@ -3097,24 +3101,21 @@
         <w:t xml:space="preserve">Создать </w:t>
       </w:r>
       <w:r>
-        <w:t xml:space="preserve"> в</w:t>
+        <w:t xml:space="preserve"> в БД </w:t>
+      </w:r>
+      <w:r>
+        <w:t>таблицу связи</w:t>
+      </w:r>
+      <w:r>
+        <w:t xml:space="preserve"> дополнительной сущности с текущей</w:t>
+      </w:r>
+      <w:r>
+        <w:t xml:space="preserve"> (для связи много ко многим)</w:t>
+      </w:r>
+      <w:r>
+        <w:t>.</w:t>
       </w:r>
       <w:proofErr w:type="gramEnd"/>
-      <w:r>
-        <w:t xml:space="preserve"> БД </w:t>
-      </w:r>
-      <w:r>
-        <w:t>таблицу связи</w:t>
-      </w:r>
-      <w:r>
-        <w:t xml:space="preserve"> дополнительной сущности с текущей</w:t>
-      </w:r>
-      <w:r>
-        <w:t xml:space="preserve"> (для связи много ко многим)</w:t>
-      </w:r>
-      <w:r>
-        <w:t>.</w:t>
-      </w:r>
     </w:p>
     <w:p>
       <w:pPr>
@@ -3555,9 +3556,1548 @@
         <w:t>Пример:</w:t>
       </w:r>
     </w:p>
+    <w:p>
+      <w:pPr>
+        <w:pStyle w:val="1"/>
+      </w:pPr>
+      <w:r>
+        <w:lastRenderedPageBreak/>
+        <w:t>Обработчики событий</w:t>
+      </w:r>
+      <w:r>
+        <w:t xml:space="preserve"> сущности</w:t>
+      </w:r>
+    </w:p>
+    <w:p>
+      <w:r>
+        <w:object w:dxaOrig="11356" w:dyaOrig="12495">
+          <v:shapetype id="_x0000_t75" coordsize="21600,21600" o:spt="75" o:preferrelative="t" path="m@4@5l@4@11@9@11@9@5xe" filled="f" stroked="f">
+            <v:stroke joinstyle="miter"/>
+            <v:formulas>
+              <v:f eqn="if lineDrawn pixelLineWidth 0"/>
+              <v:f eqn="sum @0 1 0"/>
+              <v:f eqn="sum 0 0 @1"/>
+              <v:f eqn="prod @2 1 2"/>
+              <v:f eqn="prod @3 21600 pixelWidth"/>
+              <v:f eqn="prod @3 21600 pixelHeight"/>
+              <v:f eqn="sum @0 0 1"/>
+              <v:f eqn="prod @6 1 2"/>
+              <v:f eqn="prod @7 21600 pixelWidth"/>
+              <v:f eqn="sum @8 21600 0"/>
+              <v:f eqn="prod @7 21600 pixelHeight"/>
+              <v:f eqn="sum @10 21600 0"/>
+            </v:formulas>
+            <v:path o:extrusionok="f" gradientshapeok="t" o:connecttype="rect"/>
+            <o:lock v:ext="edit" aspectratio="t"/>
+          </v:shapetype>
+          <v:shape id="_x0000_i1025" type="#_x0000_t75" style="width:502.5pt;height:553.5pt" o:ole="">
+            <v:imagedata r:id="rId11" o:title=""/>
+          </v:shape>
+          <o:OLEObject Type="Embed" ProgID="Visio.Drawing.11" ShapeID="_x0000_i1025" DrawAspect="Content" ObjectID="_1556124994" r:id="rId12"/>
+        </w:object>
+      </w:r>
+    </w:p>
+    <w:p/>
+    <w:p/>
+    <w:p>
+      <w:pPr>
+        <w:pStyle w:val="1"/>
+      </w:pPr>
+      <w:r>
+        <w:t xml:space="preserve">Фильтрация </w:t>
+      </w:r>
+      <w:proofErr w:type="spellStart"/>
+      <w:r>
+        <w:t>скроллеров</w:t>
+      </w:r>
+      <w:proofErr w:type="spellEnd"/>
+    </w:p>
+    <w:p>
+      <w:pPr>
+        <w:pStyle w:val="2"/>
+      </w:pPr>
+      <w:r>
+        <w:t>Организации</w:t>
+      </w:r>
+    </w:p>
+    <w:p>
+      <w:pPr>
+        <w:pStyle w:val="a8"/>
+      </w:pPr>
+      <w:r>
+        <w:t xml:space="preserve">-- Админ </w:t>
+      </w:r>
+      <w:proofErr w:type="gramStart"/>
+      <w:r>
+        <w:t>НЕ</w:t>
+      </w:r>
+      <w:proofErr w:type="gramEnd"/>
+      <w:r>
+        <w:t xml:space="preserve"> в сущности</w:t>
+      </w:r>
+    </w:p>
+    <w:p>
+      <w:pPr>
+        <w:pStyle w:val="a8"/>
+        <w:rPr>
+          <w:lang w:val="en-US"/>
+        </w:rPr>
+      </w:pPr>
+      <w:r>
+        <w:rPr>
+          <w:lang w:val="en-US"/>
+        </w:rPr>
+        <w:lastRenderedPageBreak/>
+        <w:t xml:space="preserve">SELECT organization.*, region.id AS </w:t>
+      </w:r>
+      <w:proofErr w:type="spellStart"/>
+      <w:r>
+        <w:rPr>
+          <w:lang w:val="en-US"/>
+        </w:rPr>
+        <w:t>region_id</w:t>
+      </w:r>
+      <w:proofErr w:type="spellEnd"/>
+      <w:r>
+        <w:rPr>
+          <w:lang w:val="en-US"/>
+        </w:rPr>
+        <w:t xml:space="preserve">, region.name AS </w:t>
+      </w:r>
+      <w:proofErr w:type="spellStart"/>
+      <w:r>
+        <w:rPr>
+          <w:lang w:val="en-US"/>
+        </w:rPr>
+        <w:t>region_name</w:t>
+      </w:r>
+      <w:proofErr w:type="spellEnd"/>
+      <w:r>
+        <w:rPr>
+          <w:lang w:val="en-US"/>
+        </w:rPr>
+        <w:t xml:space="preserve"> FROM organization </w:t>
+      </w:r>
+    </w:p>
+    <w:p>
+      <w:pPr>
+        <w:pStyle w:val="a8"/>
+        <w:rPr>
+          <w:lang w:val="en-US"/>
+        </w:rPr>
+      </w:pPr>
+      <w:r>
+        <w:rPr>
+          <w:lang w:val="en-US"/>
+        </w:rPr>
+        <w:t>INNER JOIN region ON reg</w:t>
+      </w:r>
+      <w:r>
+        <w:rPr>
+          <w:lang w:val="en-US"/>
+        </w:rPr>
+        <w:t xml:space="preserve">ion.id = </w:t>
+      </w:r>
+      <w:proofErr w:type="spellStart"/>
+      <w:r>
+        <w:rPr>
+          <w:lang w:val="en-US"/>
+        </w:rPr>
+        <w:t>organization.region_id</w:t>
+      </w:r>
+      <w:proofErr w:type="spellEnd"/>
+      <w:r>
+        <w:rPr>
+          <w:lang w:val="en-US"/>
+        </w:rPr>
+        <w:t xml:space="preserve"> </w:t>
+      </w:r>
+    </w:p>
+    <w:p>
+      <w:pPr>
+        <w:pStyle w:val="a8"/>
+        <w:rPr>
+          <w:lang w:val="en-US"/>
+        </w:rPr>
+      </w:pPr>
+      <w:r>
+        <w:rPr>
+          <w:lang w:val="en-US"/>
+        </w:rPr>
+        <w:t>WHERE 1 = 1 GROUP BY organization.id ORDER BY organization.name ASC LIMIT 100 OFFSET 0</w:t>
+      </w:r>
+    </w:p>
+    <w:p>
+      <w:pPr>
+        <w:pStyle w:val="a8"/>
+        <w:rPr>
+          <w:lang w:val="en-US"/>
+        </w:rPr>
+      </w:pPr>
+    </w:p>
+    <w:p>
+      <w:pPr>
+        <w:pStyle w:val="a8"/>
+        <w:rPr>
+          <w:lang w:val="en-US"/>
+        </w:rPr>
+      </w:pPr>
+    </w:p>
+    <w:p>
+      <w:pPr>
+        <w:pStyle w:val="a8"/>
+        <w:rPr>
+          <w:lang w:val="en-US"/>
+        </w:rPr>
+      </w:pPr>
+      <w:r>
+        <w:rPr>
+          <w:lang w:val="en-US"/>
+        </w:rPr>
+        <w:t xml:space="preserve">-- </w:t>
+      </w:r>
+      <w:r>
+        <w:t>НЕ</w:t>
+      </w:r>
+      <w:r>
+        <w:rPr>
+          <w:lang w:val="en-US"/>
+        </w:rPr>
+        <w:t xml:space="preserve"> </w:t>
+      </w:r>
+      <w:r>
+        <w:t>Админ</w:t>
+      </w:r>
+      <w:r>
+        <w:rPr>
+          <w:lang w:val="en-US"/>
+        </w:rPr>
+        <w:t xml:space="preserve"> </w:t>
+      </w:r>
+      <w:r>
+        <w:t>НЕ</w:t>
+      </w:r>
+      <w:r>
+        <w:rPr>
+          <w:lang w:val="en-US"/>
+        </w:rPr>
+        <w:t xml:space="preserve"> </w:t>
+      </w:r>
+      <w:r>
+        <w:t>в</w:t>
+      </w:r>
+      <w:r>
+        <w:rPr>
+          <w:lang w:val="en-US"/>
+        </w:rPr>
+        <w:t xml:space="preserve"> </w:t>
+      </w:r>
+      <w:r>
+        <w:t>сущности</w:t>
+      </w:r>
+    </w:p>
+    <w:p>
+      <w:pPr>
+        <w:pStyle w:val="a8"/>
+        <w:rPr>
+          <w:lang w:val="en-US"/>
+        </w:rPr>
+      </w:pPr>
+      <w:r>
+        <w:rPr>
+          <w:lang w:val="en-US"/>
+        </w:rPr>
+        <w:t xml:space="preserve">SELECT organization.*, region.id AS </w:t>
+      </w:r>
+      <w:proofErr w:type="spellStart"/>
+      <w:r>
+        <w:rPr>
+          <w:lang w:val="en-US"/>
+        </w:rPr>
+        <w:t>region_id</w:t>
+      </w:r>
+      <w:proofErr w:type="spellEnd"/>
+      <w:r>
+        <w:rPr>
+          <w:lang w:val="en-US"/>
+        </w:rPr>
+        <w:t>, region.name A</w:t>
+      </w:r>
+      <w:r>
+        <w:rPr>
+          <w:lang w:val="en-US"/>
+        </w:rPr>
+        <w:t xml:space="preserve">S </w:t>
+      </w:r>
+      <w:proofErr w:type="spellStart"/>
+      <w:r>
+        <w:rPr>
+          <w:lang w:val="en-US"/>
+        </w:rPr>
+        <w:t>region_name</w:t>
+      </w:r>
+      <w:proofErr w:type="spellEnd"/>
+      <w:r>
+        <w:rPr>
+          <w:lang w:val="en-US"/>
+        </w:rPr>
+        <w:t xml:space="preserve"> FROM organization</w:t>
+      </w:r>
+      <w:r>
+        <w:rPr>
+          <w:lang w:val="en-US"/>
+        </w:rPr>
+        <w:t xml:space="preserve"> </w:t>
+      </w:r>
+    </w:p>
+    <w:p>
+      <w:pPr>
+        <w:pStyle w:val="a8"/>
+        <w:rPr>
+          <w:lang w:val="en-US"/>
+        </w:rPr>
+      </w:pPr>
+      <w:r>
+        <w:rPr>
+          <w:lang w:val="en-US"/>
+        </w:rPr>
+        <w:t xml:space="preserve">INNER JOIN region ON region.id = </w:t>
+      </w:r>
+      <w:proofErr w:type="spellStart"/>
+      <w:r>
+        <w:rPr>
+          <w:lang w:val="en-US"/>
+        </w:rPr>
+        <w:t>organization.region_id</w:t>
+      </w:r>
+      <w:proofErr w:type="spellEnd"/>
+      <w:r>
+        <w:rPr>
+          <w:lang w:val="en-US"/>
+        </w:rPr>
+        <w:t xml:space="preserve"> </w:t>
+      </w:r>
+    </w:p>
+    <w:p>
+      <w:pPr>
+        <w:pStyle w:val="a8"/>
+        <w:rPr>
+          <w:lang w:val="en-US"/>
+        </w:rPr>
+      </w:pPr>
+      <w:r>
+        <w:rPr>
+          <w:lang w:val="en-US"/>
+        </w:rPr>
+        <w:t xml:space="preserve">INNER JOIN </w:t>
+      </w:r>
+      <w:proofErr w:type="spellStart"/>
+      <w:r>
+        <w:rPr>
+          <w:lang w:val="en-US"/>
+        </w:rPr>
+        <w:t>user_organization</w:t>
+      </w:r>
+      <w:proofErr w:type="spellEnd"/>
+      <w:r>
+        <w:rPr>
+          <w:lang w:val="en-US"/>
+        </w:rPr>
+        <w:t xml:space="preserve"> AS uo1 ON uo1.organization_id=organization.id AND uo1.user_id = 42 </w:t>
+      </w:r>
+    </w:p>
+    <w:p>
+      <w:pPr>
+        <w:pStyle w:val="a8"/>
+        <w:rPr>
+          <w:lang w:val="en-US"/>
+        </w:rPr>
+      </w:pPr>
+      <w:r>
+        <w:rPr>
+          <w:lang w:val="en-US"/>
+        </w:rPr>
+        <w:t>WHERE 1 = 1 GROUP BY organization.id ORDER BY organization.name ASC LIMIT 100 OFFSET 0</w:t>
+      </w:r>
+    </w:p>
+    <w:p>
+      <w:pPr>
+        <w:pStyle w:val="a8"/>
+        <w:rPr>
+          <w:lang w:val="en-US"/>
+        </w:rPr>
+      </w:pPr>
+    </w:p>
+    <w:p>
+      <w:pPr>
+        <w:pStyle w:val="a8"/>
+        <w:rPr>
+          <w:lang w:val="en-US"/>
+        </w:rPr>
+      </w:pPr>
+    </w:p>
+    <w:p>
+      <w:pPr>
+        <w:pStyle w:val="a8"/>
+        <w:rPr>
+          <w:lang w:val="en-US"/>
+        </w:rPr>
+      </w:pPr>
+      <w:r>
+        <w:rPr>
+          <w:lang w:val="en-US"/>
+        </w:rPr>
+        <w:t xml:space="preserve">-- </w:t>
+      </w:r>
+      <w:r>
+        <w:t>Админ</w:t>
+      </w:r>
+      <w:r>
+        <w:rPr>
+          <w:lang w:val="en-US"/>
+        </w:rPr>
+        <w:t xml:space="preserve"> </w:t>
+      </w:r>
+      <w:r>
+        <w:t>в</w:t>
+      </w:r>
+      <w:r>
+        <w:rPr>
+          <w:lang w:val="en-US"/>
+        </w:rPr>
+        <w:t xml:space="preserve"> </w:t>
+      </w:r>
+      <w:r>
+        <w:t>сущности</w:t>
+      </w:r>
+    </w:p>
+    <w:p>
+      <w:pPr>
+        <w:pStyle w:val="a8"/>
+        <w:rPr>
+          <w:lang w:val="en-US"/>
+        </w:rPr>
+      </w:pPr>
+      <w:r>
+        <w:rPr>
+          <w:lang w:val="en-US"/>
+        </w:rPr>
+        <w:t xml:space="preserve">SELECT organization.*, region.id AS </w:t>
+      </w:r>
+      <w:proofErr w:type="spellStart"/>
+      <w:r>
+        <w:rPr>
+          <w:lang w:val="en-US"/>
+        </w:rPr>
+        <w:t>region_id</w:t>
+      </w:r>
+      <w:proofErr w:type="spellEnd"/>
+      <w:r>
+        <w:rPr>
+          <w:lang w:val="en-US"/>
+        </w:rPr>
+        <w:t xml:space="preserve">, region.name AS </w:t>
+      </w:r>
+      <w:proofErr w:type="spellStart"/>
+      <w:r>
+        <w:rPr>
+          <w:lang w:val="en-US"/>
+        </w:rPr>
+        <w:t>region_name</w:t>
+      </w:r>
+      <w:proofErr w:type="spellEnd"/>
+      <w:r>
+        <w:rPr>
+          <w:lang w:val="en-US"/>
+        </w:rPr>
+        <w:t xml:space="preserve"> FROM organization </w:t>
+      </w:r>
+    </w:p>
+    <w:p>
+      <w:pPr>
+        <w:pStyle w:val="a8"/>
+        <w:rPr>
+          <w:lang w:val="en-US"/>
+        </w:rPr>
+      </w:pPr>
+      <w:r>
+        <w:rPr>
+          <w:lang w:val="en-US"/>
+        </w:rPr>
+        <w:t xml:space="preserve">INNER JOIN region ON region.id = </w:t>
+      </w:r>
+      <w:proofErr w:type="spellStart"/>
+      <w:r>
+        <w:rPr>
+          <w:lang w:val="en-US"/>
+        </w:rPr>
+        <w:t>organization.region_id</w:t>
+      </w:r>
+      <w:proofErr w:type="spellEnd"/>
+      <w:r>
+        <w:rPr>
+          <w:lang w:val="en-US"/>
+        </w:rPr>
+        <w:t xml:space="preserve"> </w:t>
+      </w:r>
+    </w:p>
+    <w:p>
+      <w:pPr>
+        <w:pStyle w:val="a8"/>
+        <w:rPr>
+          <w:lang w:val="en-US"/>
+        </w:rPr>
+      </w:pPr>
+      <w:r>
+        <w:rPr>
+          <w:lang w:val="en-US"/>
+        </w:rPr>
+        <w:t xml:space="preserve">INNER JOIN </w:t>
+      </w:r>
+      <w:proofErr w:type="spellStart"/>
+      <w:r>
+        <w:rPr>
+          <w:lang w:val="en-US"/>
+        </w:rPr>
+        <w:t>user_organization</w:t>
+      </w:r>
+      <w:proofErr w:type="spellEnd"/>
+      <w:r>
+        <w:rPr>
+          <w:lang w:val="en-US"/>
+        </w:rPr>
+        <w:t xml:space="preserve"> AS uo1 ON uo1.organization_id = organization.id AND uo1.user_id = 41</w:t>
+      </w:r>
+    </w:p>
+    <w:p>
+      <w:pPr>
+        <w:pStyle w:val="a8"/>
+        <w:rPr>
+          <w:lang w:val="en-US"/>
+        </w:rPr>
+      </w:pPr>
+      <w:r>
+        <w:rPr>
+          <w:lang w:val="en-US"/>
+        </w:rPr>
+        <w:t>WHERE 1 = 1 GROUP BY organization.id ORDER BY organization.name ASC LIMIT 100 OFFSET 0</w:t>
+      </w:r>
+    </w:p>
+    <w:p>
+      <w:pPr>
+        <w:pStyle w:val="a8"/>
+        <w:rPr>
+          <w:lang w:val="en-US"/>
+        </w:rPr>
+      </w:pPr>
+    </w:p>
+    <w:p>
+      <w:pPr>
+        <w:pStyle w:val="a8"/>
+        <w:rPr>
+          <w:lang w:val="en-US"/>
+        </w:rPr>
+      </w:pPr>
+    </w:p>
+    <w:p>
+      <w:pPr>
+        <w:pStyle w:val="a8"/>
+        <w:rPr>
+          <w:lang w:val="en-US"/>
+        </w:rPr>
+      </w:pPr>
+      <w:r>
+        <w:rPr>
+          <w:lang w:val="en-US"/>
+        </w:rPr>
+        <w:t xml:space="preserve">-- </w:t>
+      </w:r>
+      <w:r>
+        <w:t>НЕ</w:t>
+      </w:r>
+      <w:r>
+        <w:rPr>
+          <w:lang w:val="en-US"/>
+        </w:rPr>
+        <w:t xml:space="preserve"> </w:t>
+      </w:r>
+      <w:r>
+        <w:t>Админ</w:t>
+      </w:r>
+      <w:r>
+        <w:rPr>
+          <w:lang w:val="en-US"/>
+        </w:rPr>
+        <w:t xml:space="preserve"> </w:t>
+      </w:r>
+      <w:r>
+        <w:t>в</w:t>
+      </w:r>
+      <w:r>
+        <w:rPr>
+          <w:lang w:val="en-US"/>
+        </w:rPr>
+        <w:t xml:space="preserve"> </w:t>
+      </w:r>
+      <w:r>
+        <w:t>сущности</w:t>
+      </w:r>
+    </w:p>
+    <w:p>
+      <w:pPr>
+        <w:pStyle w:val="a8"/>
+        <w:rPr>
+          <w:lang w:val="en-US"/>
+        </w:rPr>
+      </w:pPr>
+      <w:r>
+        <w:rPr>
+          <w:lang w:val="en-US"/>
+        </w:rPr>
+        <w:t xml:space="preserve">SELECT organization.*, region.id AS </w:t>
+      </w:r>
+      <w:proofErr w:type="spellStart"/>
+      <w:r>
+        <w:rPr>
+          <w:lang w:val="en-US"/>
+        </w:rPr>
+        <w:t>region_id</w:t>
+      </w:r>
+      <w:proofErr w:type="spellEnd"/>
+      <w:r>
+        <w:rPr>
+          <w:lang w:val="en-US"/>
+        </w:rPr>
+        <w:t xml:space="preserve">, region.name AS </w:t>
+      </w:r>
+      <w:proofErr w:type="spellStart"/>
+      <w:r>
+        <w:rPr>
+          <w:lang w:val="en-US"/>
+        </w:rPr>
+        <w:t>region_name</w:t>
+      </w:r>
+      <w:proofErr w:type="spellEnd"/>
+      <w:r>
+        <w:rPr>
+          <w:lang w:val="en-US"/>
+        </w:rPr>
+        <w:t xml:space="preserve"> FROM organization </w:t>
+      </w:r>
+    </w:p>
+    <w:p>
+      <w:pPr>
+        <w:pStyle w:val="a8"/>
+        <w:rPr>
+          <w:lang w:val="en-US"/>
+        </w:rPr>
+      </w:pPr>
+      <w:r>
+        <w:rPr>
+          <w:lang w:val="en-US"/>
+        </w:rPr>
+        <w:t xml:space="preserve">INNER JOIN region ON region.id = </w:t>
+      </w:r>
+      <w:proofErr w:type="spellStart"/>
+      <w:r>
+        <w:rPr>
+          <w:lang w:val="en-US"/>
+        </w:rPr>
+        <w:t>organization.region_id</w:t>
+      </w:r>
+      <w:proofErr w:type="spellEnd"/>
+      <w:r>
+        <w:rPr>
+          <w:lang w:val="en-US"/>
+        </w:rPr>
+        <w:t xml:space="preserve"> </w:t>
+      </w:r>
+    </w:p>
+    <w:p>
+      <w:pPr>
+        <w:pStyle w:val="a8"/>
+        <w:rPr>
+          <w:lang w:val="en-US"/>
+        </w:rPr>
+      </w:pPr>
+      <w:r>
+        <w:rPr>
+          <w:lang w:val="en-US"/>
+        </w:rPr>
+        <w:t xml:space="preserve">INNER JOIN </w:t>
+      </w:r>
+      <w:proofErr w:type="spellStart"/>
+      <w:r>
+        <w:rPr>
+          <w:lang w:val="en-US"/>
+        </w:rPr>
+        <w:t>user_organization</w:t>
+      </w:r>
+      <w:proofErr w:type="spellEnd"/>
+      <w:r>
+        <w:rPr>
+          <w:lang w:val="en-US"/>
+        </w:rPr>
+        <w:t xml:space="preserve"> AS uo1 ON uo1.organization_id = organization.id AND uo1.user_id = 41</w:t>
+      </w:r>
+    </w:p>
+    <w:p>
+      <w:pPr>
+        <w:pStyle w:val="a8"/>
+        <w:rPr>
+          <w:lang w:val="en-US"/>
+        </w:rPr>
+      </w:pPr>
+      <w:r>
+        <w:rPr>
+          <w:lang w:val="en-US"/>
+        </w:rPr>
+        <w:t xml:space="preserve">INNER JOIN </w:t>
+      </w:r>
+      <w:proofErr w:type="spellStart"/>
+      <w:r>
+        <w:rPr>
+          <w:lang w:val="en-US"/>
+        </w:rPr>
+        <w:t>user_organization</w:t>
+      </w:r>
+      <w:proofErr w:type="spellEnd"/>
+      <w:r>
+        <w:rPr>
+          <w:lang w:val="en-US"/>
+        </w:rPr>
+        <w:t xml:space="preserve"> AS uo2 ON uo1.organization_id = uo2.organization_id AND uo2.user_id = 42 </w:t>
+      </w:r>
+    </w:p>
+    <w:p>
+      <w:pPr>
+        <w:pStyle w:val="a8"/>
+        <w:rPr>
+          <w:lang w:val="en-US"/>
+        </w:rPr>
+      </w:pPr>
+      <w:r>
+        <w:rPr>
+          <w:lang w:val="en-US"/>
+        </w:rPr>
+        <w:t>WHERE 1 = 1 GROUP BY organization.id ORDER BY organization.name ASC LIMIT 100 OFFSET 0</w:t>
+      </w:r>
+    </w:p>
+    <w:p>
+      <w:pPr>
+        <w:pStyle w:val="2"/>
+      </w:pPr>
+      <w:r>
+        <w:t>Пользователи</w:t>
+      </w:r>
+    </w:p>
+    <w:p>
+      <w:pPr>
+        <w:pStyle w:val="a8"/>
+        <w:rPr>
+          <w:lang w:val="en-US"/>
+        </w:rPr>
+      </w:pPr>
+      <w:r>
+        <w:rPr>
+          <w:lang w:val="en-US"/>
+        </w:rPr>
+        <w:t xml:space="preserve">-- </w:t>
+      </w:r>
+      <w:r>
+        <w:t>Админ</w:t>
+      </w:r>
+      <w:r>
+        <w:rPr>
+          <w:lang w:val="en-US"/>
+        </w:rPr>
+        <w:t xml:space="preserve"> </w:t>
+      </w:r>
+      <w:r>
+        <w:t>НЕ</w:t>
+      </w:r>
+      <w:r>
+        <w:rPr>
+          <w:lang w:val="en-US"/>
+        </w:rPr>
+        <w:t xml:space="preserve"> </w:t>
+      </w:r>
+      <w:r>
+        <w:t>в</w:t>
+      </w:r>
+      <w:r>
+        <w:rPr>
+          <w:lang w:val="en-US"/>
+        </w:rPr>
+        <w:t xml:space="preserve"> </w:t>
+      </w:r>
+      <w:r>
+        <w:t>сущности</w:t>
+      </w:r>
+    </w:p>
+    <w:p>
+      <w:pPr>
+        <w:pStyle w:val="a8"/>
+        <w:rPr>
+          <w:lang w:val="en-US"/>
+        </w:rPr>
+      </w:pPr>
+      <w:r>
+        <w:rPr>
+          <w:lang w:val="en-US"/>
+        </w:rPr>
+        <w:t xml:space="preserve">SELECT user.*, user_role.id AS </w:t>
+      </w:r>
+      <w:proofErr w:type="spellStart"/>
+      <w:r>
+        <w:rPr>
+          <w:lang w:val="en-US"/>
+        </w:rPr>
+        <w:t>user_role_id</w:t>
+      </w:r>
+      <w:proofErr w:type="spellEnd"/>
+      <w:r>
+        <w:rPr>
+          <w:lang w:val="en-US"/>
+        </w:rPr>
+        <w:t xml:space="preserve">, user_role.name AS </w:t>
+      </w:r>
+      <w:proofErr w:type="spellStart"/>
+      <w:r>
+        <w:rPr>
+          <w:lang w:val="en-US"/>
+        </w:rPr>
+        <w:t>user_role_name</w:t>
+      </w:r>
+      <w:proofErr w:type="spellEnd"/>
+      <w:r>
+        <w:rPr>
+          <w:lang w:val="en-US"/>
+        </w:rPr>
+        <w:t xml:space="preserve"> FROM user </w:t>
+      </w:r>
+    </w:p>
+    <w:p>
+      <w:pPr>
+        <w:pStyle w:val="a8"/>
+        <w:rPr>
+          <w:lang w:val="en-US"/>
+        </w:rPr>
+      </w:pPr>
+      <w:r>
+        <w:rPr>
+          <w:lang w:val="en-US"/>
+        </w:rPr>
+        <w:t xml:space="preserve">INNER JOIN </w:t>
+      </w:r>
+      <w:proofErr w:type="spellStart"/>
+      <w:r>
+        <w:rPr>
+          <w:lang w:val="en-US"/>
+        </w:rPr>
+        <w:t>user_role</w:t>
+      </w:r>
+      <w:proofErr w:type="spellEnd"/>
+      <w:r>
+        <w:rPr>
+          <w:lang w:val="en-US"/>
+        </w:rPr>
+        <w:t xml:space="preserve"> ON user_role.id = </w:t>
+      </w:r>
+      <w:proofErr w:type="spellStart"/>
+      <w:r>
+        <w:rPr>
+          <w:lang w:val="en-US"/>
+        </w:rPr>
+        <w:t>user.user_role_id</w:t>
+      </w:r>
+      <w:proofErr w:type="spellEnd"/>
+      <w:r>
+        <w:rPr>
+          <w:lang w:val="en-US"/>
+        </w:rPr>
+        <w:t xml:space="preserve"> </w:t>
+      </w:r>
+    </w:p>
+    <w:p>
+      <w:pPr>
+        <w:pStyle w:val="a8"/>
+        <w:rPr>
+          <w:lang w:val="en-US"/>
+        </w:rPr>
+      </w:pPr>
+      <w:r>
+        <w:rPr>
+          <w:lang w:val="en-US"/>
+        </w:rPr>
+        <w:t xml:space="preserve">WHERE 1 = 1 AND </w:t>
+      </w:r>
+      <w:proofErr w:type="spellStart"/>
+      <w:r>
+        <w:rPr>
+          <w:lang w:val="en-US"/>
+        </w:rPr>
+        <w:t>user_role_id</w:t>
+      </w:r>
+      <w:proofErr w:type="spellEnd"/>
+      <w:r>
+        <w:rPr>
+          <w:lang w:val="en-US"/>
+        </w:rPr>
+        <w:t xml:space="preserve"> IN (5, 6) GROUP BY user.id ORDER BY user.id DESC LIMIT 100 OFFSET 0</w:t>
+      </w:r>
+    </w:p>
+    <w:p>
+      <w:pPr>
+        <w:pStyle w:val="a8"/>
+        <w:rPr>
+          <w:lang w:val="en-US"/>
+        </w:rPr>
+      </w:pPr>
+    </w:p>
+    <w:p>
+      <w:pPr>
+        <w:pStyle w:val="a8"/>
+        <w:rPr>
+          <w:lang w:val="en-US"/>
+        </w:rPr>
+      </w:pPr>
+    </w:p>
+    <w:p>
+      <w:pPr>
+        <w:pStyle w:val="a8"/>
+        <w:rPr>
+          <w:lang w:val="en-US"/>
+        </w:rPr>
+      </w:pPr>
+      <w:r>
+        <w:rPr>
+          <w:lang w:val="en-US"/>
+        </w:rPr>
+        <w:t xml:space="preserve">-- </w:t>
+      </w:r>
+      <w:r>
+        <w:t>НЕ</w:t>
+      </w:r>
+      <w:r>
+        <w:rPr>
+          <w:lang w:val="en-US"/>
+        </w:rPr>
+        <w:t xml:space="preserve"> </w:t>
+      </w:r>
+      <w:r>
+        <w:t>Админ</w:t>
+      </w:r>
+      <w:r>
+        <w:rPr>
+          <w:lang w:val="en-US"/>
+        </w:rPr>
+        <w:t xml:space="preserve"> </w:t>
+      </w:r>
+      <w:r>
+        <w:t>НЕ</w:t>
+      </w:r>
+      <w:r>
+        <w:rPr>
+          <w:lang w:val="en-US"/>
+        </w:rPr>
+        <w:t xml:space="preserve"> </w:t>
+      </w:r>
+      <w:r>
+        <w:t>в</w:t>
+      </w:r>
+      <w:r>
+        <w:rPr>
+          <w:lang w:val="en-US"/>
+        </w:rPr>
+        <w:t xml:space="preserve"> </w:t>
+      </w:r>
+      <w:r>
+        <w:t>сущности</w:t>
+      </w:r>
+    </w:p>
+    <w:p>
+      <w:pPr>
+        <w:pStyle w:val="a8"/>
+        <w:rPr>
+          <w:lang w:val="en-US"/>
+        </w:rPr>
+      </w:pPr>
+      <w:r>
+        <w:rPr>
+          <w:lang w:val="en-US"/>
+        </w:rPr>
+        <w:t xml:space="preserve">SELECT user.*, user_role.id AS </w:t>
+      </w:r>
+      <w:proofErr w:type="spellStart"/>
+      <w:r>
+        <w:rPr>
+          <w:lang w:val="en-US"/>
+        </w:rPr>
+        <w:t>user_role_id</w:t>
+      </w:r>
+      <w:proofErr w:type="spellEnd"/>
+      <w:r>
+        <w:rPr>
+          <w:lang w:val="en-US"/>
+        </w:rPr>
+        <w:t xml:space="preserve">, user_role.name AS </w:t>
+      </w:r>
+      <w:proofErr w:type="spellStart"/>
+      <w:r>
+        <w:rPr>
+          <w:lang w:val="en-US"/>
+        </w:rPr>
+        <w:t>user_role_name</w:t>
+      </w:r>
+      <w:proofErr w:type="spellEnd"/>
+      <w:r>
+        <w:rPr>
+          <w:lang w:val="en-US"/>
+        </w:rPr>
+        <w:t xml:space="preserve"> FROM user </w:t>
+      </w:r>
+    </w:p>
+    <w:p>
+      <w:pPr>
+        <w:pStyle w:val="a8"/>
+        <w:rPr>
+          <w:lang w:val="en-US"/>
+        </w:rPr>
+      </w:pPr>
+      <w:r>
+        <w:rPr>
+          <w:lang w:val="en-US"/>
+        </w:rPr>
+        <w:t xml:space="preserve">INNER JOIN </w:t>
+      </w:r>
+      <w:proofErr w:type="spellStart"/>
+      <w:r>
+        <w:rPr>
+          <w:lang w:val="en-US"/>
+        </w:rPr>
+        <w:t>user_role</w:t>
+      </w:r>
+      <w:proofErr w:type="spellEnd"/>
+      <w:r>
+        <w:rPr>
+          <w:lang w:val="en-US"/>
+        </w:rPr>
+        <w:t xml:space="preserve"> ON user_role.id = </w:t>
+      </w:r>
+      <w:proofErr w:type="spellStart"/>
+      <w:r>
+        <w:rPr>
+          <w:lang w:val="en-US"/>
+        </w:rPr>
+        <w:t>user.user_role_id</w:t>
+      </w:r>
+      <w:proofErr w:type="spellEnd"/>
+      <w:r>
+        <w:rPr>
+          <w:lang w:val="en-US"/>
+        </w:rPr>
+        <w:t xml:space="preserve"> </w:t>
+      </w:r>
+    </w:p>
+    <w:p>
+      <w:pPr>
+        <w:pStyle w:val="a8"/>
+        <w:rPr>
+          <w:lang w:val="en-US"/>
+        </w:rPr>
+      </w:pPr>
+      <w:r>
+        <w:rPr>
+          <w:lang w:val="en-US"/>
+        </w:rPr>
+        <w:t xml:space="preserve">INNER JOIN </w:t>
+      </w:r>
+      <w:proofErr w:type="spellStart"/>
+      <w:r>
+        <w:rPr>
+          <w:lang w:val="en-US"/>
+        </w:rPr>
+        <w:t>user_organization</w:t>
+      </w:r>
+      <w:proofErr w:type="spellEnd"/>
+      <w:r>
+        <w:rPr>
+          <w:lang w:val="en-US"/>
+        </w:rPr>
+        <w:t xml:space="preserve"> AS uo2 ON uo2.user_id = 42</w:t>
+      </w:r>
+    </w:p>
+    <w:p>
+      <w:pPr>
+        <w:pStyle w:val="a8"/>
+        <w:rPr>
+          <w:lang w:val="en-US"/>
+        </w:rPr>
+      </w:pPr>
+      <w:r>
+        <w:rPr>
+          <w:lang w:val="en-US"/>
+        </w:rPr>
+        <w:t xml:space="preserve">WHERE 1 = 1 AND </w:t>
+      </w:r>
+      <w:proofErr w:type="spellStart"/>
+      <w:r>
+        <w:rPr>
+          <w:lang w:val="en-US"/>
+        </w:rPr>
+        <w:t>user_role_id</w:t>
+      </w:r>
+      <w:proofErr w:type="spellEnd"/>
+      <w:r>
+        <w:rPr>
+          <w:lang w:val="en-US"/>
+        </w:rPr>
+        <w:t xml:space="preserve"> IN (5, 6) GROUP BY user.id ORDER BY user.id DESC LIMIT 100 OFFSET 0</w:t>
+      </w:r>
+    </w:p>
+    <w:p>
+      <w:pPr>
+        <w:pStyle w:val="a8"/>
+        <w:rPr>
+          <w:lang w:val="en-US"/>
+        </w:rPr>
+      </w:pPr>
+    </w:p>
+    <w:p>
+      <w:pPr>
+        <w:pStyle w:val="a8"/>
+        <w:rPr>
+          <w:lang w:val="en-US"/>
+        </w:rPr>
+      </w:pPr>
+    </w:p>
+    <w:p>
+      <w:pPr>
+        <w:pStyle w:val="a8"/>
+        <w:rPr>
+          <w:lang w:val="en-US"/>
+        </w:rPr>
+      </w:pPr>
+      <w:r>
+        <w:rPr>
+          <w:lang w:val="en-US"/>
+        </w:rPr>
+        <w:t xml:space="preserve">-- </w:t>
+      </w:r>
+      <w:r>
+        <w:t>Админ</w:t>
+      </w:r>
+      <w:r>
+        <w:rPr>
+          <w:lang w:val="en-US"/>
+        </w:rPr>
+        <w:t xml:space="preserve"> </w:t>
+      </w:r>
+      <w:r>
+        <w:t>в</w:t>
+      </w:r>
+      <w:r>
+        <w:rPr>
+          <w:lang w:val="en-US"/>
+        </w:rPr>
+        <w:t xml:space="preserve"> </w:t>
+      </w:r>
+      <w:r>
+        <w:t>сущности</w:t>
+      </w:r>
+    </w:p>
+    <w:p>
+      <w:pPr>
+        <w:pStyle w:val="a8"/>
+        <w:rPr>
+          <w:lang w:val="en-US"/>
+        </w:rPr>
+      </w:pPr>
+      <w:r>
+        <w:rPr>
+          <w:lang w:val="en-US"/>
+        </w:rPr>
+        <w:t xml:space="preserve">SELECT user.*, user_role.id AS </w:t>
+      </w:r>
+      <w:proofErr w:type="spellStart"/>
+      <w:r>
+        <w:rPr>
+          <w:lang w:val="en-US"/>
+        </w:rPr>
+        <w:t>user_role_id</w:t>
+      </w:r>
+      <w:proofErr w:type="spellEnd"/>
+      <w:r>
+        <w:rPr>
+          <w:lang w:val="en-US"/>
+        </w:rPr>
+        <w:t xml:space="preserve">, user_role.name AS </w:t>
+      </w:r>
+      <w:proofErr w:type="spellStart"/>
+      <w:r>
+        <w:rPr>
+          <w:lang w:val="en-US"/>
+        </w:rPr>
+        <w:t>user_role_name</w:t>
+      </w:r>
+      <w:proofErr w:type="spellEnd"/>
+      <w:r>
+        <w:rPr>
+          <w:lang w:val="en-US"/>
+        </w:rPr>
+        <w:t xml:space="preserve"> FROM user </w:t>
+      </w:r>
+    </w:p>
+    <w:p>
+      <w:pPr>
+        <w:pStyle w:val="a8"/>
+        <w:rPr>
+          <w:lang w:val="en-US"/>
+        </w:rPr>
+      </w:pPr>
+      <w:r>
+        <w:rPr>
+          <w:lang w:val="en-US"/>
+        </w:rPr>
+        <w:t xml:space="preserve">INNER JOIN </w:t>
+      </w:r>
+      <w:proofErr w:type="spellStart"/>
+      <w:r>
+        <w:rPr>
+          <w:lang w:val="en-US"/>
+        </w:rPr>
+        <w:t>user_role</w:t>
+      </w:r>
+      <w:proofErr w:type="spellEnd"/>
+      <w:r>
+        <w:rPr>
+          <w:lang w:val="en-US"/>
+        </w:rPr>
+        <w:t xml:space="preserve"> ON user_role.id = </w:t>
+      </w:r>
+      <w:proofErr w:type="spellStart"/>
+      <w:r>
+        <w:rPr>
+          <w:lang w:val="en-US"/>
+        </w:rPr>
+        <w:t>user.user_role_id</w:t>
+      </w:r>
+      <w:proofErr w:type="spellEnd"/>
+      <w:r>
+        <w:rPr>
+          <w:lang w:val="en-US"/>
+        </w:rPr>
+        <w:t xml:space="preserve"> </w:t>
+      </w:r>
+    </w:p>
+    <w:p>
+      <w:pPr>
+        <w:pStyle w:val="a8"/>
+        <w:rPr>
+          <w:lang w:val="en-US"/>
+        </w:rPr>
+      </w:pPr>
+      <w:r>
+        <w:rPr>
+          <w:lang w:val="en-US"/>
+        </w:rPr>
+        <w:t xml:space="preserve">INNER JOIN </w:t>
+      </w:r>
+      <w:proofErr w:type="spellStart"/>
+      <w:r>
+        <w:rPr>
+          <w:lang w:val="en-US"/>
+        </w:rPr>
+        <w:t>user_organization</w:t>
+      </w:r>
+      <w:proofErr w:type="spellEnd"/>
+      <w:r>
+        <w:rPr>
+          <w:lang w:val="en-US"/>
+        </w:rPr>
+        <w:t xml:space="preserve"> AS uo1 </w:t>
+      </w:r>
+      <w:proofErr w:type="gramStart"/>
+      <w:r>
+        <w:rPr>
+          <w:lang w:val="en-US"/>
+        </w:rPr>
+        <w:t>ON  uo1.user</w:t>
+      </w:r>
+      <w:proofErr w:type="gramEnd"/>
+      <w:r>
+        <w:rPr>
+          <w:lang w:val="en-US"/>
+        </w:rPr>
+        <w:t xml:space="preserve">_id=user.id AND uo1.organization_id = 48 </w:t>
+      </w:r>
+    </w:p>
+    <w:p>
+      <w:pPr>
+        <w:pStyle w:val="a8"/>
+        <w:rPr>
+          <w:lang w:val="en-US"/>
+        </w:rPr>
+      </w:pPr>
+      <w:r>
+        <w:rPr>
+          <w:lang w:val="en-US"/>
+        </w:rPr>
+        <w:t xml:space="preserve">WHERE 1 = 1 AND </w:t>
+      </w:r>
+      <w:proofErr w:type="spellStart"/>
+      <w:r>
+        <w:rPr>
+          <w:lang w:val="en-US"/>
+        </w:rPr>
+        <w:t>user_role_id</w:t>
+      </w:r>
+      <w:proofErr w:type="spellEnd"/>
+      <w:r>
+        <w:rPr>
+          <w:lang w:val="en-US"/>
+        </w:rPr>
+        <w:t xml:space="preserve"> IN (5, 6) GROUP BY user.id ORDER BY user.id DESC LIMIT 100 OFFSET 0</w:t>
+      </w:r>
+    </w:p>
+    <w:p>
+      <w:pPr>
+        <w:pStyle w:val="a8"/>
+        <w:rPr>
+          <w:lang w:val="en-US"/>
+        </w:rPr>
+      </w:pPr>
+    </w:p>
+    <w:p>
+      <w:pPr>
+        <w:pStyle w:val="a8"/>
+        <w:rPr>
+          <w:lang w:val="en-US"/>
+        </w:rPr>
+      </w:pPr>
+    </w:p>
+    <w:p>
+      <w:pPr>
+        <w:pStyle w:val="a8"/>
+        <w:rPr>
+          <w:lang w:val="en-US"/>
+        </w:rPr>
+      </w:pPr>
+      <w:r>
+        <w:rPr>
+          <w:lang w:val="en-US"/>
+        </w:rPr>
+        <w:t xml:space="preserve">-- </w:t>
+      </w:r>
+      <w:r>
+        <w:t>НЕ</w:t>
+      </w:r>
+      <w:r>
+        <w:rPr>
+          <w:lang w:val="en-US"/>
+        </w:rPr>
+        <w:t xml:space="preserve"> </w:t>
+      </w:r>
+      <w:r>
+        <w:t>Админ</w:t>
+      </w:r>
+      <w:r>
+        <w:rPr>
+          <w:lang w:val="en-US"/>
+        </w:rPr>
+        <w:t xml:space="preserve"> </w:t>
+      </w:r>
+      <w:r>
+        <w:t>в</w:t>
+      </w:r>
+      <w:r>
+        <w:rPr>
+          <w:lang w:val="en-US"/>
+        </w:rPr>
+        <w:t xml:space="preserve"> </w:t>
+      </w:r>
+      <w:r>
+        <w:t>сущности</w:t>
+      </w:r>
+    </w:p>
+    <w:p>
+      <w:pPr>
+        <w:pStyle w:val="a8"/>
+        <w:rPr>
+          <w:lang w:val="en-US"/>
+        </w:rPr>
+      </w:pPr>
+      <w:r>
+        <w:rPr>
+          <w:lang w:val="en-US"/>
+        </w:rPr>
+        <w:t xml:space="preserve">SELECT user.*, user_role.id AS </w:t>
+      </w:r>
+      <w:proofErr w:type="spellStart"/>
+      <w:r>
+        <w:rPr>
+          <w:lang w:val="en-US"/>
+        </w:rPr>
+        <w:t>user_role_id</w:t>
+      </w:r>
+      <w:proofErr w:type="spellEnd"/>
+      <w:r>
+        <w:rPr>
+          <w:lang w:val="en-US"/>
+        </w:rPr>
+        <w:t xml:space="preserve">, user_role.name AS </w:t>
+      </w:r>
+      <w:proofErr w:type="spellStart"/>
+      <w:r>
+        <w:rPr>
+          <w:lang w:val="en-US"/>
+        </w:rPr>
+        <w:t>user_role_name</w:t>
+      </w:r>
+      <w:proofErr w:type="spellEnd"/>
+      <w:r>
+        <w:rPr>
+          <w:lang w:val="en-US"/>
+        </w:rPr>
+        <w:t xml:space="preserve"> FROM user </w:t>
+      </w:r>
+    </w:p>
+    <w:p>
+      <w:pPr>
+        <w:pStyle w:val="a8"/>
+        <w:rPr>
+          <w:lang w:val="en-US"/>
+        </w:rPr>
+      </w:pPr>
+      <w:r>
+        <w:rPr>
+          <w:lang w:val="en-US"/>
+        </w:rPr>
+        <w:t xml:space="preserve">INNER JOIN </w:t>
+      </w:r>
+      <w:proofErr w:type="spellStart"/>
+      <w:r>
+        <w:rPr>
+          <w:lang w:val="en-US"/>
+        </w:rPr>
+        <w:t>user_role</w:t>
+      </w:r>
+      <w:proofErr w:type="spellEnd"/>
+      <w:r>
+        <w:rPr>
+          <w:lang w:val="en-US"/>
+        </w:rPr>
+        <w:t xml:space="preserve"> ON user_role.id = </w:t>
+      </w:r>
+      <w:proofErr w:type="spellStart"/>
+      <w:r>
+        <w:rPr>
+          <w:lang w:val="en-US"/>
+        </w:rPr>
+        <w:t>user.user_role_id</w:t>
+      </w:r>
+      <w:proofErr w:type="spellEnd"/>
+      <w:r>
+        <w:rPr>
+          <w:lang w:val="en-US"/>
+        </w:rPr>
+        <w:t xml:space="preserve"> </w:t>
+      </w:r>
+    </w:p>
+    <w:p>
+      <w:pPr>
+        <w:pStyle w:val="a8"/>
+        <w:rPr>
+          <w:lang w:val="en-US"/>
+        </w:rPr>
+      </w:pPr>
+      <w:r>
+        <w:rPr>
+          <w:lang w:val="en-US"/>
+        </w:rPr>
+        <w:t xml:space="preserve">INNER JOIN </w:t>
+      </w:r>
+      <w:proofErr w:type="spellStart"/>
+      <w:r>
+        <w:rPr>
+          <w:lang w:val="en-US"/>
+        </w:rPr>
+        <w:t>user_organization</w:t>
+      </w:r>
+      <w:proofErr w:type="spellEnd"/>
+      <w:r>
+        <w:rPr>
+          <w:lang w:val="en-US"/>
+        </w:rPr>
+        <w:t xml:space="preserve"> AS uo1 ON uo1.user_id=user.id AND uo1.organization_id = 48 </w:t>
+      </w:r>
+    </w:p>
+    <w:p>
+      <w:pPr>
+        <w:pStyle w:val="a8"/>
+        <w:rPr>
+          <w:lang w:val="en-US"/>
+        </w:rPr>
+      </w:pPr>
+      <w:r>
+        <w:rPr>
+          <w:lang w:val="en-US"/>
+        </w:rPr>
+        <w:t xml:space="preserve">INNER JOIN </w:t>
+      </w:r>
+      <w:proofErr w:type="spellStart"/>
+      <w:r>
+        <w:rPr>
+          <w:lang w:val="en-US"/>
+        </w:rPr>
+        <w:t>user_organization</w:t>
+      </w:r>
+      <w:proofErr w:type="spellEnd"/>
+      <w:r>
+        <w:rPr>
+          <w:lang w:val="en-US"/>
+        </w:rPr>
+        <w:t xml:space="preserve"> AS uo2 ON uo1.user_id=42 AND uo2.organization_id = uo1.organization_id </w:t>
+      </w:r>
+    </w:p>
+    <w:p>
+      <w:pPr>
+        <w:pStyle w:val="a8"/>
+      </w:pPr>
+      <w:r>
+        <w:rPr>
+          <w:lang w:val="en-US"/>
+        </w:rPr>
+        <w:t xml:space="preserve">WHERE 1 = 1 AND </w:t>
+      </w:r>
+      <w:proofErr w:type="spellStart"/>
+      <w:r>
+        <w:rPr>
+          <w:lang w:val="en-US"/>
+        </w:rPr>
+        <w:t>user_role_id</w:t>
+      </w:r>
+      <w:proofErr w:type="spellEnd"/>
+      <w:r>
+        <w:rPr>
+          <w:lang w:val="en-US"/>
+        </w:rPr>
+        <w:t xml:space="preserve"> IN (5, 6) GROUP BY user.id ORDER BY user.id DESC LIMIT 100 OFFSET 0</w:t>
+      </w:r>
+    </w:p>
+    <w:p>
+      <w:pPr>
+        <w:pStyle w:val="a8"/>
+      </w:pPr>
+    </w:p>
+    <w:p>
+      <w:bookmarkStart w:id="1" w:name="_GoBack"/>
+      <w:bookmarkEnd w:id="1"/>
+    </w:p>
     <w:sectPr>
       <w:pgSz w:w="11906" w:h="16838"/>
-      <w:pgMar w:top="1134" w:right="850" w:bottom="1134" w:left="1701" w:header="708" w:footer="708" w:gutter="0"/>
+      <w:pgMar w:top="1134" w:right="850" w:bottom="1134" w:left="993" w:header="708" w:footer="708" w:gutter="0"/>
       <w:cols w:space="708"/>
       <w:docGrid w:linePitch="360"/>
     </w:sectPr>
@@ -3566,8 +5106,8 @@
 </file>
 
 <file path=word/numbering.xml><?xml version="1.0" encoding="utf-8"?>
-<w:numbering xmlns:wpc="http://schemas.microsoft.com/office/word/2010/wordprocessingCanvas" xmlns:cx="http://schemas.microsoft.com/office/drawing/2014/chartex" xmlns:mc="http://schemas.openxmlformats.org/markup-compatibility/2006" xmlns:o="urn:schemas-microsoft-com:office:office" xmlns:r="http://schemas.openxmlformats.org/officeDocument/2006/relationships" xmlns:m="http://schemas.openxmlformats.org/officeDocument/2006/math" xmlns:v="urn:schemas-microsoft-com:vml" xmlns:wp14="http://schemas.microsoft.com/office/word/2010/wordprocessingDrawing" xmlns:wp="http://schemas.openxmlformats.org/drawingml/2006/wordprocessingDrawing" xmlns:w10="urn:schemas-microsoft-com:office:word" xmlns:w="http://schemas.openxmlformats.org/wordprocessingml/2006/main" xmlns:w14="http://schemas.microsoft.com/office/word/2010/wordml" xmlns:w15="http://schemas.microsoft.com/office/word/2012/wordml" xmlns:w16se="http://schemas.microsoft.com/office/word/2015/wordml/symex" xmlns:wpg="http://schemas.microsoft.com/office/word/2010/wordprocessingGroup" xmlns:wpi="http://schemas.microsoft.com/office/word/2010/wordprocessingInk" xmlns:wne="http://schemas.microsoft.com/office/word/2006/wordml" xmlns:wps="http://schemas.microsoft.com/office/word/2010/wordprocessingShape" mc:Ignorable="w14 w15 w16se wp14">
-  <w:abstractNum w:abstractNumId="0" w15:restartNumberingAfterBreak="0">
+<w:numbering xmlns:wpc="http://schemas.microsoft.com/office/word/2010/wordprocessingCanvas" xmlns:mc="http://schemas.openxmlformats.org/markup-compatibility/2006" xmlns:o="urn:schemas-microsoft-com:office:office" xmlns:r="http://schemas.openxmlformats.org/officeDocument/2006/relationships" xmlns:m="http://schemas.openxmlformats.org/officeDocument/2006/math" xmlns:v="urn:schemas-microsoft-com:vml" xmlns:wp14="http://schemas.microsoft.com/office/word/2010/wordprocessingDrawing" xmlns:wp="http://schemas.openxmlformats.org/drawingml/2006/wordprocessingDrawing" xmlns:w10="urn:schemas-microsoft-com:office:word" xmlns:w="http://schemas.openxmlformats.org/wordprocessingml/2006/main" xmlns:w14="http://schemas.microsoft.com/office/word/2010/wordml" xmlns:wpg="http://schemas.microsoft.com/office/word/2010/wordprocessingGroup" xmlns:wpi="http://schemas.microsoft.com/office/word/2010/wordprocessingInk" xmlns:wne="http://schemas.microsoft.com/office/word/2006/wordml" xmlns:wps="http://schemas.microsoft.com/office/word/2010/wordprocessingShape" mc:Ignorable="w14 wp14">
+  <w:abstractNum w:abstractNumId="0">
     <w:nsid w:val="050A1028"/>
     <w:multiLevelType w:val="hybridMultilevel"/>
     <w:tmpl w:val="26B8C304"/>
@@ -3656,7 +5196,7 @@
       </w:pPr>
     </w:lvl>
   </w:abstractNum>
-  <w:abstractNum w:abstractNumId="1" w15:restartNumberingAfterBreak="0">
+  <w:abstractNum w:abstractNumId="1">
     <w:nsid w:val="2FC14349"/>
     <w:multiLevelType w:val="hybridMultilevel"/>
     <w:tmpl w:val="26B8C304"/>
@@ -3745,7 +5285,7 @@
       </w:pPr>
     </w:lvl>
   </w:abstractNum>
-  <w:abstractNum w:abstractNumId="2" w15:restartNumberingAfterBreak="0">
+  <w:abstractNum w:abstractNumId="2">
     <w:nsid w:val="30F15433"/>
     <w:multiLevelType w:val="hybridMultilevel"/>
     <w:tmpl w:val="7E0056A2"/>
@@ -3834,7 +5374,7 @@
       </w:pPr>
     </w:lvl>
   </w:abstractNum>
-  <w:abstractNum w:abstractNumId="3" w15:restartNumberingAfterBreak="0">
+  <w:abstractNum w:abstractNumId="3">
     <w:nsid w:val="31F66DA1"/>
     <w:multiLevelType w:val="multilevel"/>
     <w:tmpl w:val="8B0A6C7C"/>
@@ -3956,7 +5496,7 @@
       </w:rPr>
     </w:lvl>
   </w:abstractNum>
-  <w:abstractNum w:abstractNumId="4" w15:restartNumberingAfterBreak="0">
+  <w:abstractNum w:abstractNumId="4">
     <w:nsid w:val="4DBF5F98"/>
     <w:multiLevelType w:val="hybridMultilevel"/>
     <w:tmpl w:val="26B8C304"/>
@@ -4045,7 +5585,7 @@
       </w:pPr>
     </w:lvl>
   </w:abstractNum>
-  <w:abstractNum w:abstractNumId="5" w15:restartNumberingAfterBreak="0">
+  <w:abstractNum w:abstractNumId="5">
     <w:nsid w:val="50226668"/>
     <w:multiLevelType w:val="hybridMultilevel"/>
     <w:tmpl w:val="804A0E66"/>
@@ -4131,7 +5671,7 @@
       </w:pPr>
     </w:lvl>
   </w:abstractNum>
-  <w:abstractNum w:abstractNumId="6" w15:restartNumberingAfterBreak="0">
+  <w:abstractNum w:abstractNumId="6">
     <w:nsid w:val="5A0D5B19"/>
     <w:multiLevelType w:val="hybridMultilevel"/>
     <w:tmpl w:val="804A0E66"/>
@@ -4217,7 +5757,7 @@
       </w:pPr>
     </w:lvl>
   </w:abstractNum>
-  <w:abstractNum w:abstractNumId="7" w15:restartNumberingAfterBreak="0">
+  <w:abstractNum w:abstractNumId="7">
     <w:nsid w:val="66285FB3"/>
     <w:multiLevelType w:val="hybridMultilevel"/>
     <w:tmpl w:val="26B8C304"/>
@@ -4306,7 +5846,7 @@
       </w:pPr>
     </w:lvl>
   </w:abstractNum>
-  <w:abstractNum w:abstractNumId="8" w15:restartNumberingAfterBreak="0">
+  <w:abstractNum w:abstractNumId="8">
     <w:nsid w:val="6B7E0E19"/>
     <w:multiLevelType w:val="hybridMultilevel"/>
     <w:tmpl w:val="804A0E66"/>
@@ -4392,7 +5932,7 @@
       </w:pPr>
     </w:lvl>
   </w:abstractNum>
-  <w:abstractNum w:abstractNumId="9" w15:restartNumberingAfterBreak="0">
+  <w:abstractNum w:abstractNumId="9">
     <w:nsid w:val="6C500A70"/>
     <w:multiLevelType w:val="hybridMultilevel"/>
     <w:tmpl w:val="26B8C304"/>
@@ -4481,7 +6021,7 @@
       </w:pPr>
     </w:lvl>
   </w:abstractNum>
-  <w:abstractNum w:abstractNumId="10" w15:restartNumberingAfterBreak="0">
+  <w:abstractNum w:abstractNumId="10">
     <w:nsid w:val="73972979"/>
     <w:multiLevelType w:val="hybridMultilevel"/>
     <w:tmpl w:val="B424436E"/>
@@ -4570,7 +6110,7 @@
       </w:pPr>
     </w:lvl>
   </w:abstractNum>
-  <w:abstractNum w:abstractNumId="11" w15:restartNumberingAfterBreak="0">
+  <w:abstractNum w:abstractNumId="11">
     <w:nsid w:val="74E41A72"/>
     <w:multiLevelType w:val="hybridMultilevel"/>
     <w:tmpl w:val="804A0E66"/>
@@ -4704,11 +6244,14 @@
   <w:num w:numId="16">
     <w:abstractNumId w:val="1"/>
   </w:num>
+  <w:num w:numId="17">
+    <w:abstractNumId w:val="3"/>
+  </w:num>
 </w:numbering>
 </file>
 
 <file path=word/styles.xml><?xml version="1.0" encoding="utf-8"?>
-<w:styles xmlns:mc="http://schemas.openxmlformats.org/markup-compatibility/2006" xmlns:r="http://schemas.openxmlformats.org/officeDocument/2006/relationships" xmlns:w="http://schemas.openxmlformats.org/wordprocessingml/2006/main" xmlns:w14="http://schemas.microsoft.com/office/word/2010/wordml" xmlns:w15="http://schemas.microsoft.com/office/word/2012/wordml" xmlns:w16se="http://schemas.microsoft.com/office/word/2015/wordml/symex" mc:Ignorable="w14 w15 w16se">
+<w:styles xmlns:mc="http://schemas.openxmlformats.org/markup-compatibility/2006" xmlns:r="http://schemas.openxmlformats.org/officeDocument/2006/relationships" xmlns:w="http://schemas.openxmlformats.org/wordprocessingml/2006/main" xmlns:w14="http://schemas.microsoft.com/office/word/2010/wordml" mc:Ignorable="w14">
   <w:docDefaults>
     <w:rPrDefault>
       <w:rPr>
@@ -4724,378 +6267,144 @@
       </w:pPr>
     </w:pPrDefault>
   </w:docDefaults>
-  <w:latentStyles w:defLockedState="0" w:defUIPriority="99" w:defSemiHidden="0" w:defUnhideWhenUsed="0" w:defQFormat="0" w:count="371">
-    <w:lsdException w:name="Normal" w:uiPriority="0" w:qFormat="1"/>
-    <w:lsdException w:name="heading 1" w:uiPriority="9" w:qFormat="1"/>
-    <w:lsdException w:name="heading 2" w:semiHidden="1" w:uiPriority="9" w:unhideWhenUsed="1" w:qFormat="1"/>
-    <w:lsdException w:name="heading 3" w:semiHidden="1" w:uiPriority="9" w:unhideWhenUsed="1" w:qFormat="1"/>
-    <w:lsdException w:name="heading 4" w:semiHidden="1" w:uiPriority="9" w:unhideWhenUsed="1" w:qFormat="1"/>
-    <w:lsdException w:name="heading 5" w:semiHidden="1" w:uiPriority="9" w:unhideWhenUsed="1" w:qFormat="1"/>
-    <w:lsdException w:name="heading 6" w:semiHidden="1" w:uiPriority="9" w:unhideWhenUsed="1" w:qFormat="1"/>
-    <w:lsdException w:name="heading 7" w:semiHidden="1" w:uiPriority="9" w:unhideWhenUsed="1" w:qFormat="1"/>
-    <w:lsdException w:name="heading 8" w:semiHidden="1" w:uiPriority="9" w:unhideWhenUsed="1" w:qFormat="1"/>
-    <w:lsdException w:name="heading 9" w:semiHidden="1" w:uiPriority="9" w:unhideWhenUsed="1" w:qFormat="1"/>
-    <w:lsdException w:name="index 1" w:semiHidden="1" w:unhideWhenUsed="1"/>
-    <w:lsdException w:name="index 2" w:semiHidden="1" w:unhideWhenUsed="1"/>
-    <w:lsdException w:name="index 3" w:semiHidden="1" w:unhideWhenUsed="1"/>
-    <w:lsdException w:name="index 4" w:semiHidden="1" w:unhideWhenUsed="1"/>
-    <w:lsdException w:name="index 5" w:semiHidden="1" w:unhideWhenUsed="1"/>
-    <w:lsdException w:name="index 6" w:semiHidden="1" w:unhideWhenUsed="1"/>
-    <w:lsdException w:name="index 7" w:semiHidden="1" w:unhideWhenUsed="1"/>
-    <w:lsdException w:name="index 8" w:semiHidden="1" w:unhideWhenUsed="1"/>
-    <w:lsdException w:name="index 9" w:semiHidden="1" w:unhideWhenUsed="1"/>
-    <w:lsdException w:name="toc 1" w:semiHidden="1" w:uiPriority="39" w:unhideWhenUsed="1"/>
-    <w:lsdException w:name="toc 2" w:semiHidden="1" w:uiPriority="39" w:unhideWhenUsed="1"/>
-    <w:lsdException w:name="toc 3" w:semiHidden="1" w:uiPriority="39" w:unhideWhenUsed="1"/>
-    <w:lsdException w:name="toc 4" w:semiHidden="1" w:uiPriority="39" w:unhideWhenUsed="1"/>
-    <w:lsdException w:name="toc 5" w:semiHidden="1" w:uiPriority="39" w:unhideWhenUsed="1"/>
-    <w:lsdException w:name="toc 6" w:semiHidden="1" w:uiPriority="39" w:unhideWhenUsed="1"/>
-    <w:lsdException w:name="toc 7" w:semiHidden="1" w:uiPriority="39" w:unhideWhenUsed="1"/>
-    <w:lsdException w:name="toc 8" w:semiHidden="1" w:uiPriority="39" w:unhideWhenUsed="1"/>
-    <w:lsdException w:name="toc 9" w:semiHidden="1" w:uiPriority="39" w:unhideWhenUsed="1"/>
-    <w:lsdException w:name="Normal Indent" w:semiHidden="1" w:unhideWhenUsed="1"/>
-    <w:lsdException w:name="footnote text" w:semiHidden="1" w:unhideWhenUsed="1"/>
-    <w:lsdException w:name="annotation text" w:semiHidden="1" w:unhideWhenUsed="1"/>
-    <w:lsdException w:name="header" w:semiHidden="1" w:unhideWhenUsed="1"/>
-    <w:lsdException w:name="footer" w:semiHidden="1" w:unhideWhenUsed="1"/>
-    <w:lsdException w:name="index heading" w:semiHidden="1" w:unhideWhenUsed="1"/>
-    <w:lsdException w:name="caption" w:semiHidden="1" w:uiPriority="35" w:unhideWhenUsed="1" w:qFormat="1"/>
-    <w:lsdException w:name="table of figures" w:semiHidden="1" w:unhideWhenUsed="1"/>
-    <w:lsdException w:name="envelope address" w:semiHidden="1" w:unhideWhenUsed="1"/>
-    <w:lsdException w:name="envelope return" w:semiHidden="1" w:unhideWhenUsed="1"/>
-    <w:lsdException w:name="footnote reference" w:semiHidden="1" w:unhideWhenUsed="1"/>
-    <w:lsdException w:name="annotation reference" w:semiHidden="1" w:unhideWhenUsed="1"/>
-    <w:lsdException w:name="line number" w:semiHidden="1" w:unhideWhenUsed="1"/>
-    <w:lsdException w:name="page number" w:semiHidden="1" w:unhideWhenUsed="1"/>
-    <w:lsdException w:name="endnote reference" w:semiHidden="1" w:unhideWhenUsed="1"/>
-    <w:lsdException w:name="endnote text" w:semiHidden="1" w:unhideWhenUsed="1"/>
-    <w:lsdException w:name="table of authorities" w:semiHidden="1" w:unhideWhenUsed="1"/>
-    <w:lsdException w:name="macro" w:semiHidden="1" w:unhideWhenUsed="1"/>
-    <w:lsdException w:name="toa heading" w:semiHidden="1" w:unhideWhenUsed="1"/>
-    <w:lsdException w:name="List" w:semiHidden="1" w:unhideWhenUsed="1"/>
-    <w:lsdException w:name="List Bullet" w:semiHidden="1" w:unhideWhenUsed="1"/>
-    <w:lsdException w:name="List Number" w:semiHidden="1" w:unhideWhenUsed="1"/>
-    <w:lsdException w:name="List 2" w:semiHidden="1" w:unhideWhenUsed="1"/>
-    <w:lsdException w:name="List 3" w:semiHidden="1" w:unhideWhenUsed="1"/>
-    <w:lsdException w:name="List 4" w:semiHidden="1" w:unhideWhenUsed="1"/>
-    <w:lsdException w:name="List 5" w:semiHidden="1" w:unhideWhenUsed="1"/>
-    <w:lsdException w:name="List Bullet 2" w:semiHidden="1" w:unhideWhenUsed="1"/>
-    <w:lsdException w:name="List Bullet 3" w:semiHidden="1" w:unhideWhenUsed="1"/>
-    <w:lsdException w:name="List Bullet 4" w:semiHidden="1" w:unhideWhenUsed="1"/>
-    <w:lsdException w:name="List Bullet 5" w:semiHidden="1" w:unhideWhenUsed="1"/>
-    <w:lsdException w:name="List Number 2" w:semiHidden="1" w:unhideWhenUsed="1"/>
-    <w:lsdException w:name="List Number 3" w:semiHidden="1" w:unhideWhenUsed="1"/>
-    <w:lsdException w:name="List Number 4" w:semiHidden="1" w:unhideWhenUsed="1"/>
-    <w:lsdException w:name="List Number 5" w:semiHidden="1" w:unhideWhenUsed="1"/>
-    <w:lsdException w:name="Title" w:uiPriority="10" w:qFormat="1"/>
-    <w:lsdException w:name="Closing" w:semiHidden="1" w:unhideWhenUsed="1"/>
-    <w:lsdException w:name="Signature" w:semiHidden="1" w:unhideWhenUsed="1"/>
-    <w:lsdException w:name="Default Paragraph Font" w:semiHidden="1" w:uiPriority="1" w:unhideWhenUsed="1"/>
-    <w:lsdException w:name="Body Text" w:semiHidden="1" w:unhideWhenUsed="1"/>
-    <w:lsdException w:name="Body Text Indent" w:semiHidden="1" w:unhideWhenUsed="1"/>
-    <w:lsdException w:name="List Continue" w:semiHidden="1" w:unhideWhenUsed="1"/>
-    <w:lsdException w:name="List Continue 2" w:semiHidden="1" w:unhideWhenUsed="1"/>
-    <w:lsdException w:name="List Continue 3" w:semiHidden="1" w:unhideWhenUsed="1"/>
-    <w:lsdException w:name="List Continue 4" w:semiHidden="1" w:unhideWhenUsed="1"/>
-    <w:lsdException w:name="List Continue 5" w:semiHidden="1" w:unhideWhenUsed="1"/>
-    <w:lsdException w:name="Message Header" w:semiHidden="1" w:unhideWhenUsed="1"/>
-    <w:lsdException w:name="Subtitle" w:uiPriority="11" w:qFormat="1"/>
-    <w:lsdException w:name="Salutation" w:semiHidden="1" w:unhideWhenUsed="1"/>
-    <w:lsdException w:name="Date" w:semiHidden="1" w:unhideWhenUsed="1"/>
-    <w:lsdException w:name="Body Text First Indent" w:semiHidden="1" w:unhideWhenUsed="1"/>
-    <w:lsdException w:name="Body Text First Indent 2" w:semiHidden="1" w:unhideWhenUsed="1"/>
-    <w:lsdException w:name="Note Heading" w:semiHidden="1" w:unhideWhenUsed="1"/>
-    <w:lsdException w:name="Body Text 2" w:semiHidden="1" w:unhideWhenUsed="1"/>
-    <w:lsdException w:name="Body Text 3" w:semiHidden="1" w:unhideWhenUsed="1"/>
-    <w:lsdException w:name="Body Text Indent 2" w:semiHidden="1" w:unhideWhenUsed="1"/>
-    <w:lsdException w:name="Body Text Indent 3" w:semiHidden="1" w:unhideWhenUsed="1"/>
-    <w:lsdException w:name="Block Text" w:semiHidden="1" w:unhideWhenUsed="1"/>
-    <w:lsdException w:name="Hyperlink" w:semiHidden="1" w:unhideWhenUsed="1"/>
-    <w:lsdException w:name="FollowedHyperlink" w:semiHidden="1" w:unhideWhenUsed="1"/>
-    <w:lsdException w:name="Strong" w:uiPriority="22" w:qFormat="1"/>
-    <w:lsdException w:name="Emphasis" w:uiPriority="20" w:qFormat="1"/>
-    <w:lsdException w:name="Document Map" w:semiHidden="1" w:unhideWhenUsed="1"/>
-    <w:lsdException w:name="Plain Text" w:semiHidden="1" w:unhideWhenUsed="1"/>
-    <w:lsdException w:name="E-mail Signature" w:semiHidden="1" w:unhideWhenUsed="1"/>
-    <w:lsdException w:name="HTML Top of Form" w:semiHidden="1" w:unhideWhenUsed="1"/>
-    <w:lsdException w:name="HTML Bottom of Form" w:semiHidden="1" w:unhideWhenUsed="1"/>
-    <w:lsdException w:name="Normal (Web)" w:semiHidden="1" w:unhideWhenUsed="1"/>
-    <w:lsdException w:name="HTML Acronym" w:semiHidden="1" w:unhideWhenUsed="1"/>
-    <w:lsdException w:name="HTML Address" w:semiHidden="1" w:unhideWhenUsed="1"/>
-    <w:lsdException w:name="HTML Cite" w:semiHidden="1" w:unhideWhenUsed="1"/>
-    <w:lsdException w:name="HTML Code" w:semiHidden="1" w:unhideWhenUsed="1"/>
-    <w:lsdException w:name="HTML Definition" w:semiHidden="1" w:unhideWhenUsed="1"/>
-    <w:lsdException w:name="HTML Keyboard" w:semiHidden="1" w:unhideWhenUsed="1"/>
-    <w:lsdException w:name="HTML Preformatted" w:semiHidden="1" w:unhideWhenUsed="1"/>
-    <w:lsdException w:name="HTML Sample" w:semiHidden="1" w:unhideWhenUsed="1"/>
-    <w:lsdException w:name="HTML Typewriter" w:semiHidden="1" w:unhideWhenUsed="1"/>
-    <w:lsdException w:name="HTML Variable" w:semiHidden="1" w:unhideWhenUsed="1"/>
-    <w:lsdException w:name="Normal Table" w:semiHidden="1" w:unhideWhenUsed="1"/>
-    <w:lsdException w:name="annotation subject" w:semiHidden="1" w:unhideWhenUsed="1"/>
-    <w:lsdException w:name="No List" w:semiHidden="1" w:unhideWhenUsed="1"/>
-    <w:lsdException w:name="Outline List 1" w:semiHidden="1" w:unhideWhenUsed="1"/>
-    <w:lsdException w:name="Outline List 2" w:semiHidden="1" w:unhideWhenUsed="1"/>
-    <w:lsdException w:name="Outline List 3" w:semiHidden="1" w:unhideWhenUsed="1"/>
-    <w:lsdException w:name="Table Simple 1" w:semiHidden="1" w:unhideWhenUsed="1"/>
-    <w:lsdException w:name="Table Simple 2" w:semiHidden="1" w:unhideWhenUsed="1"/>
-    <w:lsdException w:name="Table Simple 3" w:semiHidden="1" w:unhideWhenUsed="1"/>
-    <w:lsdException w:name="Table Classic 1" w:semiHidden="1" w:unhideWhenUsed="1"/>
-    <w:lsdException w:name="Table Classic 2" w:semiHidden="1" w:unhideWhenUsed="1"/>
-    <w:lsdException w:name="Table Classic 3" w:semiHidden="1" w:unhideWhenUsed="1"/>
-    <w:lsdException w:name="Table Classic 4" w:semiHidden="1" w:unhideWhenUsed="1"/>
-    <w:lsdException w:name="Table Colorful 1" w:semiHidden="1" w:unhideWhenUsed="1"/>
-    <w:lsdException w:name="Table Colorful 2" w:semiHidden="1" w:unhideWhenUsed="1"/>
-    <w:lsdException w:name="Table Colorful 3" w:semiHidden="1" w:unhideWhenUsed="1"/>
-    <w:lsdException w:name="Table Columns 1" w:semiHidden="1" w:unhideWhenUsed="1"/>
-    <w:lsdException w:name="Table Columns 2" w:semiHidden="1" w:unhideWhenUsed="1"/>
-    <w:lsdException w:name="Table Columns 3" w:semiHidden="1" w:unhideWhenUsed="1"/>
-    <w:lsdException w:name="Table Columns 4" w:semiHidden="1" w:unhideWhenUsed="1"/>
-    <w:lsdException w:name="Table Columns 5" w:semiHidden="1" w:unhideWhenUsed="1"/>
-    <w:lsdException w:name="Table Grid 1" w:semiHidden="1" w:unhideWhenUsed="1"/>
-    <w:lsdException w:name="Table Grid 2" w:semiHidden="1" w:unhideWhenUsed="1"/>
-    <w:lsdException w:name="Table Grid 3" w:semiHidden="1" w:unhideWhenUsed="1"/>
-    <w:lsdException w:name="Table Grid 4" w:semiHidden="1" w:unhideWhenUsed="1"/>
-    <w:lsdException w:name="Table Grid 5" w:semiHidden="1" w:unhideWhenUsed="1"/>
-    <w:lsdException w:name="Table Grid 6" w:semiHidden="1" w:unhideWhenUsed="1"/>
-    <w:lsdException w:name="Table Grid 7" w:semiHidden="1" w:unhideWhenUsed="1"/>
-    <w:lsdException w:name="Table Grid 8" w:semiHidden="1" w:unhideWhenUsed="1"/>
-    <w:lsdException w:name="Table List 1" w:semiHidden="1" w:unhideWhenUsed="1"/>
-    <w:lsdException w:name="Table List 2" w:semiHidden="1" w:unhideWhenUsed="1"/>
-    <w:lsdException w:name="Table List 3" w:semiHidden="1" w:unhideWhenUsed="1"/>
-    <w:lsdException w:name="Table List 4" w:semiHidden="1" w:unhideWhenUsed="1"/>
-    <w:lsdException w:name="Table List 5" w:semiHidden="1" w:unhideWhenUsed="1"/>
-    <w:lsdException w:name="Table List 6" w:semiHidden="1" w:unhideWhenUsed="1"/>
-    <w:lsdException w:name="Table List 7" w:semiHidden="1" w:unhideWhenUsed="1"/>
-    <w:lsdException w:name="Table List 8" w:semiHidden="1" w:unhideWhenUsed="1"/>
-    <w:lsdException w:name="Table 3D effects 1" w:semiHidden="1" w:unhideWhenUsed="1"/>
-    <w:lsdException w:name="Table 3D effects 2" w:semiHidden="1" w:unhideWhenUsed="1"/>
-    <w:lsdException w:name="Table 3D effects 3" w:semiHidden="1" w:unhideWhenUsed="1"/>
-    <w:lsdException w:name="Table Contemporary" w:semiHidden="1" w:unhideWhenUsed="1"/>
-    <w:lsdException w:name="Table Elegant" w:semiHidden="1" w:unhideWhenUsed="1"/>
-    <w:lsdException w:name="Table Professional" w:semiHidden="1" w:unhideWhenUsed="1"/>
-    <w:lsdException w:name="Table Subtle 1" w:semiHidden="1" w:unhideWhenUsed="1"/>
-    <w:lsdException w:name="Table Subtle 2" w:semiHidden="1" w:unhideWhenUsed="1"/>
-    <w:lsdException w:name="Table Web 1" w:semiHidden="1" w:unhideWhenUsed="1"/>
-    <w:lsdException w:name="Table Web 2" w:semiHidden="1" w:unhideWhenUsed="1"/>
-    <w:lsdException w:name="Table Web 3" w:semiHidden="1" w:unhideWhenUsed="1"/>
-    <w:lsdException w:name="Balloon Text" w:semiHidden="1" w:unhideWhenUsed="1"/>
-    <w:lsdException w:name="Table Grid" w:uiPriority="59"/>
-    <w:lsdException w:name="Table Theme" w:semiHidden="1" w:unhideWhenUsed="1"/>
-    <w:lsdException w:name="Placeholder Text" w:semiHidden="1"/>
-    <w:lsdException w:name="No Spacing" w:uiPriority="1" w:qFormat="1"/>
-    <w:lsdException w:name="Light Shading" w:uiPriority="60"/>
-    <w:lsdException w:name="Light List" w:uiPriority="61"/>
-    <w:lsdException w:name="Light Grid" w:uiPriority="62"/>
-    <w:lsdException w:name="Medium Shading 1" w:uiPriority="63"/>
-    <w:lsdException w:name="Medium Shading 2" w:uiPriority="64"/>
-    <w:lsdException w:name="Medium List 1" w:uiPriority="65"/>
-    <w:lsdException w:name="Medium List 2" w:uiPriority="66"/>
-    <w:lsdException w:name="Medium Grid 1" w:uiPriority="67"/>
-    <w:lsdException w:name="Medium Grid 2" w:uiPriority="68"/>
-    <w:lsdException w:name="Medium Grid 3" w:uiPriority="69"/>
-    <w:lsdException w:name="Dark List" w:uiPriority="70"/>
-    <w:lsdException w:name="Colorful Shading" w:uiPriority="71"/>
-    <w:lsdException w:name="Colorful List" w:uiPriority="72"/>
-    <w:lsdException w:name="Colorful Grid" w:uiPriority="73"/>
-    <w:lsdException w:name="Light Shading Accent 1" w:uiPriority="60"/>
-    <w:lsdException w:name="Light List Accent 1" w:uiPriority="61"/>
-    <w:lsdException w:name="Light Grid Accent 1" w:uiPriority="62"/>
-    <w:lsdException w:name="Medium Shading 1 Accent 1" w:uiPriority="63"/>
-    <w:lsdException w:name="Medium Shading 2 Accent 1" w:uiPriority="64"/>
-    <w:lsdException w:name="Medium List 1 Accent 1" w:uiPriority="65"/>
-    <w:lsdException w:name="Revision" w:semiHidden="1"/>
-    <w:lsdException w:name="List Paragraph" w:uiPriority="34" w:qFormat="1"/>
-    <w:lsdException w:name="Quote" w:uiPriority="29" w:qFormat="1"/>
-    <w:lsdException w:name="Intense Quote" w:uiPriority="30" w:qFormat="1"/>
-    <w:lsdException w:name="Medium List 2 Accent 1" w:uiPriority="66"/>
-    <w:lsdException w:name="Medium Grid 1 Accent 1" w:uiPriority="67"/>
-    <w:lsdException w:name="Medium Grid 2 Accent 1" w:uiPriority="68"/>
-    <w:lsdException w:name="Medium Grid 3 Accent 1" w:uiPriority="69"/>
-    <w:lsdException w:name="Dark List Accent 1" w:uiPriority="70"/>
-    <w:lsdException w:name="Colorful Shading Accent 1" w:uiPriority="71"/>
-    <w:lsdException w:name="Colorful List Accent 1" w:uiPriority="72"/>
-    <w:lsdException w:name="Colorful Grid Accent 1" w:uiPriority="73"/>
-    <w:lsdException w:name="Light Shading Accent 2" w:uiPriority="60"/>
-    <w:lsdException w:name="Light List Accent 2" w:uiPriority="61"/>
-    <w:lsdException w:name="Light Grid Accent 2" w:uiPriority="62"/>
-    <w:lsdException w:name="Medium Shading 1 Accent 2" w:uiPriority="63"/>
-    <w:lsdException w:name="Medium Shading 2 Accent 2" w:uiPriority="64"/>
-    <w:lsdException w:name="Medium List 1 Accent 2" w:uiPriority="65"/>
-    <w:lsdException w:name="Medium List 2 Accent 2" w:uiPriority="66"/>
-    <w:lsdException w:name="Medium Grid 1 Accent 2" w:uiPriority="67"/>
-    <w:lsdException w:name="Medium Grid 2 Accent 2" w:uiPriority="68"/>
-    <w:lsdException w:name="Medium Grid 3 Accent 2" w:uiPriority="69"/>
-    <w:lsdException w:name="Dark List Accent 2" w:uiPriority="70"/>
-    <w:lsdException w:name="Colorful Shading Accent 2" w:uiPriority="71"/>
-    <w:lsdException w:name="Colorful List Accent 2" w:uiPriority="72"/>
-    <w:lsdException w:name="Colorful Grid Accent 2" w:uiPriority="73"/>
-    <w:lsdException w:name="Light Shading Accent 3" w:uiPriority="60"/>
-    <w:lsdException w:name="Light List Accent 3" w:uiPriority="61"/>
-    <w:lsdException w:name="Light Grid Accent 3" w:uiPriority="62"/>
-    <w:lsdException w:name="Medium Shading 1 Accent 3" w:uiPriority="63"/>
-    <w:lsdException w:name="Medium Shading 2 Accent 3" w:uiPriority="64"/>
-    <w:lsdException w:name="Medium List 1 Accent 3" w:uiPriority="65"/>
-    <w:lsdException w:name="Medium List 2 Accent 3" w:uiPriority="66"/>
-    <w:lsdException w:name="Medium Grid 1 Accent 3" w:uiPriority="67"/>
-    <w:lsdException w:name="Medium Grid 2 Accent 3" w:uiPriority="68"/>
-    <w:lsdException w:name="Medium Grid 3 Accent 3" w:uiPriority="69"/>
-    <w:lsdException w:name="Dark List Accent 3" w:uiPriority="70"/>
-    <w:lsdException w:name="Colorful Shading Accent 3" w:uiPriority="71"/>
-    <w:lsdException w:name="Colorful List Accent 3" w:uiPriority="72"/>
-    <w:lsdException w:name="Colorful Grid Accent 3" w:uiPriority="73"/>
-    <w:lsdException w:name="Light Shading Accent 4" w:uiPriority="60"/>
-    <w:lsdException w:name="Light List Accent 4" w:uiPriority="61"/>
-    <w:lsdException w:name="Light Grid Accent 4" w:uiPriority="62"/>
-    <w:lsdException w:name="Medium Shading 1 Accent 4" w:uiPriority="63"/>
-    <w:lsdException w:name="Medium Shading 2 Accent 4" w:uiPriority="64"/>
-    <w:lsdException w:name="Medium List 1 Accent 4" w:uiPriority="65"/>
-    <w:lsdException w:name="Medium List 2 Accent 4" w:uiPriority="66"/>
-    <w:lsdException w:name="Medium Grid 1 Accent 4" w:uiPriority="67"/>
-    <w:lsdException w:name="Medium Grid 2 Accent 4" w:uiPriority="68"/>
-    <w:lsdException w:name="Medium Grid 3 Accent 4" w:uiPriority="69"/>
-    <w:lsdException w:name="Dark List Accent 4" w:uiPriority="70"/>
-    <w:lsdException w:name="Colorful Shading Accent 4" w:uiPriority="71"/>
-    <w:lsdException w:name="Colorful List Accent 4" w:uiPriority="72"/>
-    <w:lsdException w:name="Colorful Grid Accent 4" w:uiPriority="73"/>
-    <w:lsdException w:name="Light Shading Accent 5" w:uiPriority="60"/>
-    <w:lsdException w:name="Light List Accent 5" w:uiPriority="61"/>
-    <w:lsdException w:name="Light Grid Accent 5" w:uiPriority="62"/>
-    <w:lsdException w:name="Medium Shading 1 Accent 5" w:uiPriority="63"/>
-    <w:lsdException w:name="Medium Shading 2 Accent 5" w:uiPriority="64"/>
-    <w:lsdException w:name="Medium List 1 Accent 5" w:uiPriority="65"/>
-    <w:lsdException w:name="Medium List 2 Accent 5" w:uiPriority="66"/>
-    <w:lsdException w:name="Medium Grid 1 Accent 5" w:uiPriority="67"/>
-    <w:lsdException w:name="Medium Grid 2 Accent 5" w:uiPriority="68"/>
-    <w:lsdException w:name="Medium Grid 3 Accent 5" w:uiPriority="69"/>
-    <w:lsdException w:name="Dark List Accent 5" w:uiPriority="70"/>
-    <w:lsdException w:name="Colorful Shading Accent 5" w:uiPriority="71"/>
-    <w:lsdException w:name="Colorful List Accent 5" w:uiPriority="72"/>
-    <w:lsdException w:name="Colorful Grid Accent 5" w:uiPriority="73"/>
-    <w:lsdException w:name="Light Shading Accent 6" w:uiPriority="60"/>
-    <w:lsdException w:name="Light List Accent 6" w:uiPriority="61"/>
-    <w:lsdException w:name="Light Grid Accent 6" w:uiPriority="62"/>
-    <w:lsdException w:name="Medium Shading 1 Accent 6" w:uiPriority="63"/>
-    <w:lsdException w:name="Medium Shading 2 Accent 6" w:uiPriority="64"/>
-    <w:lsdException w:name="Medium List 1 Accent 6" w:uiPriority="65"/>
-    <w:lsdException w:name="Medium List 2 Accent 6" w:uiPriority="66"/>
-    <w:lsdException w:name="Medium Grid 1 Accent 6" w:uiPriority="67"/>
-    <w:lsdException w:name="Medium Grid 2 Accent 6" w:uiPriority="68"/>
-    <w:lsdException w:name="Medium Grid 3 Accent 6" w:uiPriority="69"/>
-    <w:lsdException w:name="Dark List Accent 6" w:uiPriority="70"/>
-    <w:lsdException w:name="Colorful Shading Accent 6" w:uiPriority="71"/>
-    <w:lsdException w:name="Colorful List Accent 6" w:uiPriority="72"/>
-    <w:lsdException w:name="Colorful Grid Accent 6" w:uiPriority="73"/>
-    <w:lsdException w:name="Subtle Emphasis" w:uiPriority="19" w:qFormat="1"/>
-    <w:lsdException w:name="Intense Emphasis" w:uiPriority="21" w:qFormat="1"/>
-    <w:lsdException w:name="Subtle Reference" w:uiPriority="31" w:qFormat="1"/>
-    <w:lsdException w:name="Intense Reference" w:uiPriority="32" w:qFormat="1"/>
-    <w:lsdException w:name="Book Title" w:uiPriority="33" w:qFormat="1"/>
-    <w:lsdException w:name="Bibliography" w:semiHidden="1" w:uiPriority="37" w:unhideWhenUsed="1"/>
-    <w:lsdException w:name="TOC Heading" w:semiHidden="1" w:uiPriority="39" w:unhideWhenUsed="1" w:qFormat="1"/>
-    <w:lsdException w:name="Plain Table 1" w:uiPriority="41"/>
-    <w:lsdException w:name="Plain Table 2" w:uiPriority="42"/>
-    <w:lsdException w:name="Plain Table 3" w:uiPriority="43"/>
-    <w:lsdException w:name="Plain Table 4" w:uiPriority="44"/>
-    <w:lsdException w:name="Plain Table 5" w:uiPriority="45"/>
-    <w:lsdException w:name="Grid Table Light" w:uiPriority="40"/>
-    <w:lsdException w:name="Grid Table 1 Light" w:uiPriority="46"/>
-    <w:lsdException w:name="Grid Table 2" w:uiPriority="47"/>
-    <w:lsdException w:name="Grid Table 3" w:uiPriority="48"/>
-    <w:lsdException w:name="Grid Table 4" w:uiPriority="49"/>
-    <w:lsdException w:name="Grid Table 5 Dark" w:uiPriority="50"/>
-    <w:lsdException w:name="Grid Table 6 Colorful" w:uiPriority="51"/>
-    <w:lsdException w:name="Grid Table 7 Colorful" w:uiPriority="52"/>
-    <w:lsdException w:name="Grid Table 1 Light Accent 1" w:uiPriority="46"/>
-    <w:lsdException w:name="Grid Table 2 Accent 1" w:uiPriority="47"/>
-    <w:lsdException w:name="Grid Table 3 Accent 1" w:uiPriority="48"/>
-    <w:lsdException w:name="Grid Table 4 Accent 1" w:uiPriority="49"/>
-    <w:lsdException w:name="Grid Table 5 Dark Accent 1" w:uiPriority="50"/>
-    <w:lsdException w:name="Grid Table 6 Colorful Accent 1" w:uiPriority="51"/>
-    <w:lsdException w:name="Grid Table 7 Colorful Accent 1" w:uiPriority="52"/>
-    <w:lsdException w:name="Grid Table 1 Light Accent 2" w:uiPriority="46"/>
-    <w:lsdException w:name="Grid Table 2 Accent 2" w:uiPriority="47"/>
-    <w:lsdException w:name="Grid Table 3 Accent 2" w:uiPriority="48"/>
-    <w:lsdException w:name="Grid Table 4 Accent 2" w:uiPriority="49"/>
-    <w:lsdException w:name="Grid Table 5 Dark Accent 2" w:uiPriority="50"/>
-    <w:lsdException w:name="Grid Table 6 Colorful Accent 2" w:uiPriority="51"/>
-    <w:lsdException w:name="Grid Table 7 Colorful Accent 2" w:uiPriority="52"/>
-    <w:lsdException w:name="Grid Table 1 Light Accent 3" w:uiPriority="46"/>
-    <w:lsdException w:name="Grid Table 2 Accent 3" w:uiPriority="47"/>
-    <w:lsdException w:name="Grid Table 3 Accent 3" w:uiPriority="48"/>
-    <w:lsdException w:name="Grid Table 4 Accent 3" w:uiPriority="49"/>
-    <w:lsdException w:name="Grid Table 5 Dark Accent 3" w:uiPriority="50"/>
-    <w:lsdException w:name="Grid Table 6 Colorful Accent 3" w:uiPriority="51"/>
-    <w:lsdException w:name="Grid Table 7 Colorful Accent 3" w:uiPriority="52"/>
-    <w:lsdException w:name="Grid Table 1 Light Accent 4" w:uiPriority="46"/>
-    <w:lsdException w:name="Grid Table 2 Accent 4" w:uiPriority="47"/>
-    <w:lsdException w:name="Grid Table 3 Accent 4" w:uiPriority="48"/>
-    <w:lsdException w:name="Grid Table 4 Accent 4" w:uiPriority="49"/>
-    <w:lsdException w:name="Grid Table 5 Dark Accent 4" w:uiPriority="50"/>
-    <w:lsdException w:name="Grid Table 6 Colorful Accent 4" w:uiPriority="51"/>
-    <w:lsdException w:name="Grid Table 7 Colorful Accent 4" w:uiPriority="52"/>
-    <w:lsdException w:name="Grid Table 1 Light Accent 5" w:uiPriority="46"/>
-    <w:lsdException w:name="Grid Table 2 Accent 5" w:uiPriority="47"/>
-    <w:lsdException w:name="Grid Table 3 Accent 5" w:uiPriority="48"/>
-    <w:lsdException w:name="Grid Table 4 Accent 5" w:uiPriority="49"/>
-    <w:lsdException w:name="Grid Table 5 Dark Accent 5" w:uiPriority="50"/>
-    <w:lsdException w:name="Grid Table 6 Colorful Accent 5" w:uiPriority="51"/>
-    <w:lsdException w:name="Grid Table 7 Colorful Accent 5" w:uiPriority="52"/>
-    <w:lsdException w:name="Grid Table 1 Light Accent 6" w:uiPriority="46"/>
-    <w:lsdException w:name="Grid Table 2 Accent 6" w:uiPriority="47"/>
-    <w:lsdException w:name="Grid Table 3 Accent 6" w:uiPriority="48"/>
-    <w:lsdException w:name="Grid Table 4 Accent 6" w:uiPriority="49"/>
-    <w:lsdException w:name="Grid Table 5 Dark Accent 6" w:uiPriority="50"/>
-    <w:lsdException w:name="Grid Table 6 Colorful Accent 6" w:uiPriority="51"/>
-    <w:lsdException w:name="Grid Table 7 Colorful Accent 6" w:uiPriority="52"/>
-    <w:lsdException w:name="List Table 1 Light" w:uiPriority="46"/>
-    <w:lsdException w:name="List Table 2" w:uiPriority="47"/>
-    <w:lsdException w:name="List Table 3" w:uiPriority="48"/>
-    <w:lsdException w:name="List Table 4" w:uiPriority="49"/>
-    <w:lsdException w:name="List Table 5 Dark" w:uiPriority="50"/>
-    <w:lsdException w:name="List Table 6 Colorful" w:uiPriority="51"/>
-    <w:lsdException w:name="List Table 7 Colorful" w:uiPriority="52"/>
-    <w:lsdException w:name="List Table 1 Light Accent 1" w:uiPriority="46"/>
-    <w:lsdException w:name="List Table 2 Accent 1" w:uiPriority="47"/>
-    <w:lsdException w:name="List Table 3 Accent 1" w:uiPriority="48"/>
-    <w:lsdException w:name="List Table 4 Accent 1" w:uiPriority="49"/>
-    <w:lsdException w:name="List Table 5 Dark Accent 1" w:uiPriority="50"/>
-    <w:lsdException w:name="List Table 6 Colorful Accent 1" w:uiPriority="51"/>
-    <w:lsdException w:name="List Table 7 Colorful Accent 1" w:uiPriority="52"/>
-    <w:lsdException w:name="List Table 1 Light Accent 2" w:uiPriority="46"/>
-    <w:lsdException w:name="List Table 2 Accent 2" w:uiPriority="47"/>
-    <w:lsdException w:name="List Table 3 Accent 2" w:uiPriority="48"/>
-    <w:lsdException w:name="List Table 4 Accent 2" w:uiPriority="49"/>
-    <w:lsdException w:name="List Table 5 Dark Accent 2" w:uiPriority="50"/>
-    <w:lsdException w:name="List Table 6 Colorful Accent 2" w:uiPriority="51"/>
-    <w:lsdException w:name="List Table 7 Colorful Accent 2" w:uiPriority="52"/>
-    <w:lsdException w:name="List Table 1 Light Accent 3" w:uiPriority="46"/>
-    <w:lsdException w:name="List Table 2 Accent 3" w:uiPriority="47"/>
-    <w:lsdException w:name="List Table 3 Accent 3" w:uiPriority="48"/>
-    <w:lsdException w:name="List Table 4 Accent 3" w:uiPriority="49"/>
-    <w:lsdException w:name="List Table 5 Dark Accent 3" w:uiPriority="50"/>
-    <w:lsdException w:name="List Table 6 Colorful Accent 3" w:uiPriority="51"/>
-    <w:lsdException w:name="List Table 7 Colorful Accent 3" w:uiPriority="52"/>
-    <w:lsdException w:name="List Table 1 Light Accent 4" w:uiPriority="46"/>
-    <w:lsdException w:name="List Table 2 Accent 4" w:uiPriority="47"/>
-    <w:lsdException w:name="List Table 3 Accent 4" w:uiPriority="48"/>
-    <w:lsdException w:name="List Table 4 Accent 4" w:uiPriority="49"/>
-    <w:lsdException w:name="List Table 5 Dark Accent 4" w:uiPriority="50"/>
-    <w:lsdException w:name="List Table 6 Colorful Accent 4" w:uiPriority="51"/>
-    <w:lsdException w:name="List Table 7 Colorful Accent 4" w:uiPriority="52"/>
-    <w:lsdException w:name="List Table 1 Light Accent 5" w:uiPriority="46"/>
-    <w:lsdException w:name="List Table 2 Accent 5" w:uiPriority="47"/>
-    <w:lsdException w:name="List Table 3 Accent 5" w:uiPriority="48"/>
-    <w:lsdException w:name="List Table 4 Accent 5" w:uiPriority="49"/>
-    <w:lsdException w:name="List Table 5 Dark Accent 5" w:uiPriority="50"/>
-    <w:lsdException w:name="List Table 6 Colorful Accent 5" w:uiPriority="51"/>
-    <w:lsdException w:name="List Table 7 Colorful Accent 5" w:uiPriority="52"/>
-    <w:lsdException w:name="List Table 1 Light Accent 6" w:uiPriority="46"/>
-    <w:lsdException w:name="List Table 2 Accent 6" w:uiPriority="47"/>
-    <w:lsdException w:name="List Table 3 Accent 6" w:uiPriority="48"/>
-    <w:lsdException w:name="List Table 4 Accent 6" w:uiPriority="49"/>
-    <w:lsdException w:name="List Table 5 Dark Accent 6" w:uiPriority="50"/>
-    <w:lsdException w:name="List Table 6 Colorful Accent 6" w:uiPriority="51"/>
-    <w:lsdException w:name="List Table 7 Colorful Accent 6" w:uiPriority="52"/>
+  <w:latentStyles w:defLockedState="0" w:defUIPriority="99" w:defSemiHidden="1" w:defUnhideWhenUsed="1" w:defQFormat="0" w:count="267">
+    <w:lsdException w:name="Normal" w:semiHidden="0" w:uiPriority="0" w:unhideWhenUsed="0" w:qFormat="1"/>
+    <w:lsdException w:name="heading 1" w:semiHidden="0" w:uiPriority="9" w:unhideWhenUsed="0" w:qFormat="1"/>
+    <w:lsdException w:name="heading 2" w:uiPriority="9" w:qFormat="1"/>
+    <w:lsdException w:name="heading 3" w:uiPriority="9" w:qFormat="1"/>
+    <w:lsdException w:name="heading 4" w:uiPriority="9" w:qFormat="1"/>
+    <w:lsdException w:name="heading 5" w:uiPriority="9" w:qFormat="1"/>
+    <w:lsdException w:name="heading 6" w:uiPriority="9" w:qFormat="1"/>
+    <w:lsdException w:name="heading 7" w:uiPriority="9" w:qFormat="1"/>
+    <w:lsdException w:name="heading 8" w:uiPriority="9" w:qFormat="1"/>
+    <w:lsdException w:name="heading 9" w:uiPriority="9" w:qFormat="1"/>
+    <w:lsdException w:name="toc 1" w:uiPriority="39"/>
+    <w:lsdException w:name="toc 2" w:uiPriority="39"/>
+    <w:lsdException w:name="toc 3" w:uiPriority="39"/>
+    <w:lsdException w:name="toc 4" w:uiPriority="39"/>
+    <w:lsdException w:name="toc 5" w:uiPriority="39"/>
+    <w:lsdException w:name="toc 6" w:uiPriority="39"/>
+    <w:lsdException w:name="toc 7" w:uiPriority="39"/>
+    <w:lsdException w:name="toc 8" w:uiPriority="39"/>
+    <w:lsdException w:name="toc 9" w:uiPriority="39"/>
+    <w:lsdException w:name="caption" w:uiPriority="35" w:qFormat="1"/>
+    <w:lsdException w:name="Title" w:semiHidden="0" w:uiPriority="10" w:unhideWhenUsed="0" w:qFormat="1"/>
+    <w:lsdException w:name="Default Paragraph Font" w:uiPriority="1"/>
+    <w:lsdException w:name="Subtitle" w:semiHidden="0" w:uiPriority="11" w:unhideWhenUsed="0" w:qFormat="1"/>
+    <w:lsdException w:name="Strong" w:semiHidden="0" w:uiPriority="22" w:unhideWhenUsed="0" w:qFormat="1"/>
+    <w:lsdException w:name="Emphasis" w:semiHidden="0" w:uiPriority="20" w:unhideWhenUsed="0" w:qFormat="1"/>
+    <w:lsdException w:name="Table Grid" w:semiHidden="0" w:uiPriority="59" w:unhideWhenUsed="0"/>
+    <w:lsdException w:name="Placeholder Text" w:unhideWhenUsed="0"/>
+    <w:lsdException w:name="No Spacing" w:semiHidden="0" w:uiPriority="1" w:unhideWhenUsed="0" w:qFormat="1"/>
+    <w:lsdException w:name="Light Shading" w:semiHidden="0" w:uiPriority="60" w:unhideWhenUsed="0"/>
+    <w:lsdException w:name="Light List" w:semiHidden="0" w:uiPriority="61" w:unhideWhenUsed="0"/>
+    <w:lsdException w:name="Light Grid" w:semiHidden="0" w:uiPriority="62" w:unhideWhenUsed="0"/>
+    <w:lsdException w:name="Medium Shading 1" w:semiHidden="0" w:uiPriority="63" w:unhideWhenUsed="0"/>
+    <w:lsdException w:name="Medium Shading 2" w:semiHidden="0" w:uiPriority="64" w:unhideWhenUsed="0"/>
+    <w:lsdException w:name="Medium List 1" w:semiHidden="0" w:uiPriority="65" w:unhideWhenUsed="0"/>
+    <w:lsdException w:name="Medium List 2" w:semiHidden="0" w:uiPriority="66" w:unhideWhenUsed="0"/>
+    <w:lsdException w:name="Medium Grid 1" w:semiHidden="0" w:uiPriority="67" w:unhideWhenUsed="0"/>
+    <w:lsdException w:name="Medium Grid 2" w:semiHidden="0" w:uiPriority="68" w:unhideWhenUsed="0"/>
+    <w:lsdException w:name="Medium Grid 3" w:semiHidden="0" w:uiPriority="69" w:unhideWhenUsed="0"/>
+    <w:lsdException w:name="Dark List" w:semiHidden="0" w:uiPriority="70" w:unhideWhenUsed="0"/>
+    <w:lsdException w:name="Colorful Shading" w:semiHidden="0" w:uiPriority="71" w:unhideWhenUsed="0"/>
+    <w:lsdException w:name="Colorful List" w:semiHidden="0" w:uiPriority="72" w:unhideWhenUsed="0"/>
+    <w:lsdException w:name="Colorful Grid" w:semiHidden="0" w:uiPriority="73" w:unhideWhenUsed="0"/>
+    <w:lsdException w:name="Light Shading Accent 1" w:semiHidden="0" w:uiPriority="60" w:unhideWhenUsed="0"/>
+    <w:lsdException w:name="Light List Accent 1" w:semiHidden="0" w:uiPriority="61" w:unhideWhenUsed="0"/>
+    <w:lsdException w:name="Light Grid Accent 1" w:semiHidden="0" w:uiPriority="62" w:unhideWhenUsed="0"/>
+    <w:lsdException w:name="Medium Shading 1 Accent 1" w:semiHidden="0" w:uiPriority="63" w:unhideWhenUsed="0"/>
+    <w:lsdException w:name="Medium Shading 2 Accent 1" w:semiHidden="0" w:uiPriority="64" w:unhideWhenUsed="0"/>
+    <w:lsdException w:name="Medium List 1 Accent 1" w:semiHidden="0" w:uiPriority="65" w:unhideWhenUsed="0"/>
+    <w:lsdException w:name="Revision" w:unhideWhenUsed="0"/>
+    <w:lsdException w:name="List Paragraph" w:semiHidden="0" w:uiPriority="34" w:unhideWhenUsed="0" w:qFormat="1"/>
+    <w:lsdException w:name="Quote" w:semiHidden="0" w:uiPriority="29" w:unhideWhenUsed="0" w:qFormat="1"/>
+    <w:lsdException w:name="Intense Quote" w:semiHidden="0" w:uiPriority="30" w:unhideWhenUsed="0" w:qFormat="1"/>
+    <w:lsdException w:name="Medium List 2 Accent 1" w:semiHidden="0" w:uiPriority="66" w:unhideWhenUsed="0"/>
+    <w:lsdException w:name="Medium Grid 1 Accent 1" w:semiHidden="0" w:uiPriority="67" w:unhideWhenUsed="0"/>
+    <w:lsdException w:name="Medium Grid 2 Accent 1" w:semiHidden="0" w:uiPriority="68" w:unhideWhenUsed="0"/>
+    <w:lsdException w:name="Medium Grid 3 Accent 1" w:semiHidden="0" w:uiPriority="69" w:unhideWhenUsed="0"/>
+    <w:lsdException w:name="Dark List Accent 1" w:semiHidden="0" w:uiPriority="70" w:unhideWhenUsed="0"/>
+    <w:lsdException w:name="Colorful Shading Accent 1" w:semiHidden="0" w:uiPriority="71" w:unhideWhenUsed="0"/>
+    <w:lsdException w:name="Colorful List Accent 1" w:semiHidden="0" w:uiPriority="72" w:unhideWhenUsed="0"/>
+    <w:lsdException w:name="Colorful Grid Accent 1" w:semiHidden="0" w:uiPriority="73" w:unhideWhenUsed="0"/>
+    <w:lsdException w:name="Light Shading Accent 2" w:semiHidden="0" w:uiPriority="60" w:unhideWhenUsed="0"/>
+    <w:lsdException w:name="Light List Accent 2" w:semiHidden="0" w:uiPriority="61" w:unhideWhenUsed="0"/>
+    <w:lsdException w:name="Light Grid Accent 2" w:semiHidden="0" w:uiPriority="62" w:unhideWhenUsed="0"/>
+    <w:lsdException w:name="Medium Shading 1 Accent 2" w:semiHidden="0" w:uiPriority="63" w:unhideWhenUsed="0"/>
+    <w:lsdException w:name="Medium Shading 2 Accent 2" w:semiHidden="0" w:uiPriority="64" w:unhideWhenUsed="0"/>
+    <w:lsdException w:name="Medium List 1 Accent 2" w:semiHidden="0" w:uiPriority="65" w:unhideWhenUsed="0"/>
+    <w:lsdException w:name="Medium List 2 Accent 2" w:semiHidden="0" w:uiPriority="66" w:unhideWhenUsed="0"/>
+    <w:lsdException w:name="Medium Grid 1 Accent 2" w:semiHidden="0" w:uiPriority="67" w:unhideWhenUsed="0"/>
+    <w:lsdException w:name="Medium Grid 2 Accent 2" w:semiHidden="0" w:uiPriority="68" w:unhideWhenUsed="0"/>
+    <w:lsdException w:name="Medium Grid 3 Accent 2" w:semiHidden="0" w:uiPriority="69" w:unhideWhenUsed="0"/>
+    <w:lsdException w:name="Dark List Accent 2" w:semiHidden="0" w:uiPriority="70" w:unhideWhenUsed="0"/>
+    <w:lsdException w:name="Colorful Shading Accent 2" w:semiHidden="0" w:uiPriority="71" w:unhideWhenUsed="0"/>
+    <w:lsdException w:name="Colorful List Accent 2" w:semiHidden="0" w:uiPriority="72" w:unhideWhenUsed="0"/>
+    <w:lsdException w:name="Colorful Grid Accent 2" w:semiHidden="0" w:uiPriority="73" w:unhideWhenUsed="0"/>
+    <w:lsdException w:name="Light Shading Accent 3" w:semiHidden="0" w:uiPriority="60" w:unhideWhenUsed="0"/>
+    <w:lsdException w:name="Light List Accent 3" w:semiHidden="0" w:uiPriority="61" w:unhideWhenUsed="0"/>
+    <w:lsdException w:name="Light Grid Accent 3" w:semiHidden="0" w:uiPriority="62" w:unhideWhenUsed="0"/>
+    <w:lsdException w:name="Medium Shading 1 Accent 3" w:semiHidden="0" w:uiPriority="63" w:unhideWhenUsed="0"/>
+    <w:lsdException w:name="Medium Shading 2 Accent 3" w:semiHidden="0" w:uiPriority="64" w:unhideWhenUsed="0"/>
+    <w:lsdException w:name="Medium List 1 Accent 3" w:semiHidden="0" w:uiPriority="65" w:unhideWhenUsed="0"/>
+    <w:lsdException w:name="Medium List 2 Accent 3" w:semiHidden="0" w:uiPriority="66" w:unhideWhenUsed="0"/>
+    <w:lsdException w:name="Medium Grid 1 Accent 3" w:semiHidden="0" w:uiPriority="67" w:unhideWhenUsed="0"/>
+    <w:lsdException w:name="Medium Grid 2 Accent 3" w:semiHidden="0" w:uiPriority="68" w:unhideWhenUsed="0"/>
+    <w:lsdException w:name="Medium Grid 3 Accent 3" w:semiHidden="0" w:uiPriority="69" w:unhideWhenUsed="0"/>
+    <w:lsdException w:name="Dark List Accent 3" w:semiHidden="0" w:uiPriority="70" w:unhideWhenUsed="0"/>
+    <w:lsdException w:name="Colorful Shading Accent 3" w:semiHidden="0" w:uiPriority="71" w:unhideWhenUsed="0"/>
+    <w:lsdException w:name="Colorful List Accent 3" w:semiHidden="0" w:uiPriority="72" w:unhideWhenUsed="0"/>
+    <w:lsdException w:name="Colorful Grid Accent 3" w:semiHidden="0" w:uiPriority="73" w:unhideWhenUsed="0"/>
+    <w:lsdException w:name="Light Shading Accent 4" w:semiHidden="0" w:uiPriority="60" w:unhideWhenUsed="0"/>
+    <w:lsdException w:name="Light List Accent 4" w:semiHidden="0" w:uiPriority="61" w:unhideWhenUsed="0"/>
+    <w:lsdException w:name="Light Grid Accent 4" w:semiHidden="0" w:uiPriority="62" w:unhideWhenUsed="0"/>
+    <w:lsdException w:name="Medium Shading 1 Accent 4" w:semiHidden="0" w:uiPriority="63" w:unhideWhenUsed="0"/>
+    <w:lsdException w:name="Medium Shading 2 Accent 4" w:semiHidden="0" w:uiPriority="64" w:unhideWhenUsed="0"/>
+    <w:lsdException w:name="Medium List 1 Accent 4" w:semiHidden="0" w:uiPriority="65" w:unhideWhenUsed="0"/>
+    <w:lsdException w:name="Medium List 2 Accent 4" w:semiHidden="0" w:uiPriority="66" w:unhideWhenUsed="0"/>
+    <w:lsdException w:name="Medium Grid 1 Accent 4" w:semiHidden="0" w:uiPriority="67" w:unhideWhenUsed="0"/>
+    <w:lsdException w:name="Medium Grid 2 Accent 4" w:semiHidden="0" w:uiPriority="68" w:unhideWhenUsed="0"/>
+    <w:lsdException w:name="Medium Grid 3 Accent 4" w:semiHidden="0" w:uiPriority="69" w:unhideWhenUsed="0"/>
+    <w:lsdException w:name="Dark List Accent 4" w:semiHidden="0" w:uiPriority="70" w:unhideWhenUsed="0"/>
+    <w:lsdException w:name="Colorful Shading Accent 4" w:semiHidden="0" w:uiPriority="71" w:unhideWhenUsed="0"/>
+    <w:lsdException w:name="Colorful List Accent 4" w:semiHidden="0" w:uiPriority="72" w:unhideWhenUsed="0"/>
+    <w:lsdException w:name="Colorful Grid Accent 4" w:semiHidden="0" w:uiPriority="73" w:unhideWhenUsed="0"/>
+    <w:lsdException w:name="Light Shading Accent 5" w:semiHidden="0" w:uiPriority="60" w:unhideWhenUsed="0"/>
+    <w:lsdException w:name="Light List Accent 5" w:semiHidden="0" w:uiPriority="61" w:unhideWhenUsed="0"/>
+    <w:lsdException w:name="Light Grid Accent 5" w:semiHidden="0" w:uiPriority="62" w:unhideWhenUsed="0"/>
+    <w:lsdException w:name="Medium Shading 1 Accent 5" w:semiHidden="0" w:uiPriority="63" w:unhideWhenUsed="0"/>
+    <w:lsdException w:name="Medium Shading 2 Accent 5" w:semiHidden="0" w:uiPriority="64" w:unhideWhenUsed="0"/>
+    <w:lsdException w:name="Medium List 1 Accent 5" w:semiHidden="0" w:uiPriority="65" w:unhideWhenUsed="0"/>
+    <w:lsdException w:name="Medium List 2 Accent 5" w:semiHidden="0" w:uiPriority="66" w:unhideWhenUsed="0"/>
+    <w:lsdException w:name="Medium Grid 1 Accent 5" w:semiHidden="0" w:uiPriority="67" w:unhideWhenUsed="0"/>
+    <w:lsdException w:name="Medium Grid 2 Accent 5" w:semiHidden="0" w:uiPriority="68" w:unhideWhenUsed="0"/>
+    <w:lsdException w:name="Medium Grid 3 Accent 5" w:semiHidden="0" w:uiPriority="69" w:unhideWhenUsed="0"/>
+    <w:lsdException w:name="Dark List Accent 5" w:semiHidden="0" w:uiPriority="70" w:unhideWhenUsed="0"/>
+    <w:lsdException w:name="Colorful Shading Accent 5" w:semiHidden="0" w:uiPriority="71" w:unhideWhenUsed="0"/>
+    <w:lsdException w:name="Colorful List Accent 5" w:semiHidden="0" w:uiPriority="72" w:unhideWhenUsed="0"/>
+    <w:lsdException w:name="Colorful Grid Accent 5" w:semiHidden="0" w:uiPriority="73" w:unhideWhenUsed="0"/>
+    <w:lsdException w:name="Light Shading Accent 6" w:semiHidden="0" w:uiPriority="60" w:unhideWhenUsed="0"/>
+    <w:lsdException w:name="Light List Accent 6" w:semiHidden="0" w:uiPriority="61" w:unhideWhenUsed="0"/>
+    <w:lsdException w:name="Light Grid Accent 6" w:semiHidden="0" w:uiPriority="62" w:unhideWhenUsed="0"/>
+    <w:lsdException w:name="Medium Shading 1 Accent 6" w:semiHidden="0" w:uiPriority="63" w:unhideWhenUsed="0"/>
+    <w:lsdException w:name="Medium Shading 2 Accent 6" w:semiHidden="0" w:uiPriority="64" w:unhideWhenUsed="0"/>
+    <w:lsdException w:name="Medium List 1 Accent 6" w:semiHidden="0" w:uiPriority="65" w:unhideWhenUsed="0"/>
+    <w:lsdException w:name="Medium List 2 Accent 6" w:semiHidden="0" w:uiPriority="66" w:unhideWhenUsed="0"/>
+    <w:lsdException w:name="Medium Grid 1 Accent 6" w:semiHidden="0" w:uiPriority="67" w:unhideWhenUsed="0"/>
+    <w:lsdException w:name="Medium Grid 2 Accent 6" w:semiHidden="0" w:uiPriority="68" w:unhideWhenUsed="0"/>
+    <w:lsdException w:name="Medium Grid 3 Accent 6" w:semiHidden="0" w:uiPriority="69" w:unhideWhenUsed="0"/>
+    <w:lsdException w:name="Dark List Accent 6" w:semiHidden="0" w:uiPriority="70" w:unhideWhenUsed="0"/>
+    <w:lsdException w:name="Colorful Shading Accent 6" w:semiHidden="0" w:uiPriority="71" w:unhideWhenUsed="0"/>
+    <w:lsdException w:name="Colorful List Accent 6" w:semiHidden="0" w:uiPriority="72" w:unhideWhenUsed="0"/>
+    <w:lsdException w:name="Colorful Grid Accent 6" w:semiHidden="0" w:uiPriority="73" w:unhideWhenUsed="0"/>
+    <w:lsdException w:name="Subtle Emphasis" w:semiHidden="0" w:uiPriority="19" w:unhideWhenUsed="0" w:qFormat="1"/>
+    <w:lsdException w:name="Intense Emphasis" w:semiHidden="0" w:uiPriority="21" w:unhideWhenUsed="0" w:qFormat="1"/>
+    <w:lsdException w:name="Subtle Reference" w:semiHidden="0" w:uiPriority="31" w:unhideWhenUsed="0" w:qFormat="1"/>
+    <w:lsdException w:name="Intense Reference" w:semiHidden="0" w:uiPriority="32" w:unhideWhenUsed="0" w:qFormat="1"/>
+    <w:lsdException w:name="Book Title" w:semiHidden="0" w:uiPriority="33" w:unhideWhenUsed="0" w:qFormat="1"/>
+    <w:lsdException w:name="Bibliography" w:uiPriority="37"/>
+    <w:lsdException w:name="TOC Heading" w:uiPriority="39" w:qFormat="1"/>
   </w:latentStyles>
   <w:style w:type="paragraph" w:default="1" w:styleId="a">
     <w:name w:val="Normal"/>
@@ -5601,6 +6910,689 @@
     <w:basedOn w:val="a0"/>
     <w:rsid w:val="00BD4963"/>
   </w:style>
+  <w:style w:type="paragraph" w:customStyle="1" w:styleId="a8">
+    <w:name w:val="Код"/>
+    <w:basedOn w:val="a"/>
+    <w:qFormat/>
+    <w:rsid w:val="00836AED"/>
+    <w:pPr>
+      <w:spacing w:after="240" w:line="240" w:lineRule="auto"/>
+      <w:contextualSpacing/>
+    </w:pPr>
+  </w:style>
+</w:styles>
+</file>
+
+<file path=word/stylesWithEffects.xml><?xml version="1.0" encoding="utf-8"?>
+<w:styles xmlns:wpc="http://schemas.microsoft.com/office/word/2010/wordprocessingCanvas" xmlns:mc="http://schemas.openxmlformats.org/markup-compatibility/2006" xmlns:o="urn:schemas-microsoft-com:office:office" xmlns:r="http://schemas.openxmlformats.org/officeDocument/2006/relationships" xmlns:m="http://schemas.openxmlformats.org/officeDocument/2006/math" xmlns:v="urn:schemas-microsoft-com:vml" xmlns:wp14="http://schemas.microsoft.com/office/word/2010/wordprocessingDrawing" xmlns:wp="http://schemas.openxmlformats.org/drawingml/2006/wordprocessingDrawing" xmlns:w10="urn:schemas-microsoft-com:office:word" xmlns:w="http://schemas.openxmlformats.org/wordprocessingml/2006/main" xmlns:w14="http://schemas.microsoft.com/office/word/2010/wordml" xmlns:wpg="http://schemas.microsoft.com/office/word/2010/wordprocessingGroup" xmlns:wpi="http://schemas.microsoft.com/office/word/2010/wordprocessingInk" xmlns:wne="http://schemas.microsoft.com/office/word/2006/wordml" xmlns:wps="http://schemas.microsoft.com/office/word/2010/wordprocessingShape" mc:Ignorable="w14 wp14">
+  <w:docDefaults>
+    <w:rPrDefault>
+      <w:rPr>
+        <w:rFonts w:asciiTheme="minorHAnsi" w:eastAsiaTheme="minorHAnsi" w:hAnsiTheme="minorHAnsi" w:cstheme="minorBidi"/>
+        <w:sz w:val="22"/>
+        <w:szCs w:val="22"/>
+        <w:lang w:val="ru-RU" w:eastAsia="en-US" w:bidi="ar-SA"/>
+      </w:rPr>
+    </w:rPrDefault>
+    <w:pPrDefault>
+      <w:pPr>
+        <w:spacing w:after="200" w:line="276" w:lineRule="auto"/>
+      </w:pPr>
+    </w:pPrDefault>
+  </w:docDefaults>
+  <w:latentStyles w:defLockedState="0" w:defUIPriority="99" w:defSemiHidden="1" w:defUnhideWhenUsed="1" w:defQFormat="0" w:count="267">
+    <w:lsdException w:name="Normal" w:semiHidden="0" w:uiPriority="0" w:unhideWhenUsed="0" w:qFormat="1"/>
+    <w:lsdException w:name="heading 1" w:semiHidden="0" w:uiPriority="9" w:unhideWhenUsed="0" w:qFormat="1"/>
+    <w:lsdException w:name="heading 2" w:uiPriority="9" w:qFormat="1"/>
+    <w:lsdException w:name="heading 3" w:uiPriority="9" w:qFormat="1"/>
+    <w:lsdException w:name="heading 4" w:uiPriority="9" w:qFormat="1"/>
+    <w:lsdException w:name="heading 5" w:uiPriority="9" w:qFormat="1"/>
+    <w:lsdException w:name="heading 6" w:uiPriority="9" w:qFormat="1"/>
+    <w:lsdException w:name="heading 7" w:uiPriority="9" w:qFormat="1"/>
+    <w:lsdException w:name="heading 8" w:uiPriority="9" w:qFormat="1"/>
+    <w:lsdException w:name="heading 9" w:uiPriority="9" w:qFormat="1"/>
+    <w:lsdException w:name="toc 1" w:uiPriority="39"/>
+    <w:lsdException w:name="toc 2" w:uiPriority="39"/>
+    <w:lsdException w:name="toc 3" w:uiPriority="39"/>
+    <w:lsdException w:name="toc 4" w:uiPriority="39"/>
+    <w:lsdException w:name="toc 5" w:uiPriority="39"/>
+    <w:lsdException w:name="toc 6" w:uiPriority="39"/>
+    <w:lsdException w:name="toc 7" w:uiPriority="39"/>
+    <w:lsdException w:name="toc 8" w:uiPriority="39"/>
+    <w:lsdException w:name="toc 9" w:uiPriority="39"/>
+    <w:lsdException w:name="caption" w:uiPriority="35" w:qFormat="1"/>
+    <w:lsdException w:name="Title" w:semiHidden="0" w:uiPriority="10" w:unhideWhenUsed="0" w:qFormat="1"/>
+    <w:lsdException w:name="Default Paragraph Font" w:uiPriority="1"/>
+    <w:lsdException w:name="Subtitle" w:semiHidden="0" w:uiPriority="11" w:unhideWhenUsed="0" w:qFormat="1"/>
+    <w:lsdException w:name="Strong" w:semiHidden="0" w:uiPriority="22" w:unhideWhenUsed="0" w:qFormat="1"/>
+    <w:lsdException w:name="Emphasis" w:semiHidden="0" w:uiPriority="20" w:unhideWhenUsed="0" w:qFormat="1"/>
+    <w:lsdException w:name="Table Grid" w:semiHidden="0" w:uiPriority="59" w:unhideWhenUsed="0"/>
+    <w:lsdException w:name="Placeholder Text" w:unhideWhenUsed="0"/>
+    <w:lsdException w:name="No Spacing" w:semiHidden="0" w:uiPriority="1" w:unhideWhenUsed="0" w:qFormat="1"/>
+    <w:lsdException w:name="Light Shading" w:semiHidden="0" w:uiPriority="60" w:unhideWhenUsed="0"/>
+    <w:lsdException w:name="Light List" w:semiHidden="0" w:uiPriority="61" w:unhideWhenUsed="0"/>
+    <w:lsdException w:name="Light Grid" w:semiHidden="0" w:uiPriority="62" w:unhideWhenUsed="0"/>
+    <w:lsdException w:name="Medium Shading 1" w:semiHidden="0" w:uiPriority="63" w:unhideWhenUsed="0"/>
+    <w:lsdException w:name="Medium Shading 2" w:semiHidden="0" w:uiPriority="64" w:unhideWhenUsed="0"/>
+    <w:lsdException w:name="Medium List 1" w:semiHidden="0" w:uiPriority="65" w:unhideWhenUsed="0"/>
+    <w:lsdException w:name="Medium List 2" w:semiHidden="0" w:uiPriority="66" w:unhideWhenUsed="0"/>
+    <w:lsdException w:name="Medium Grid 1" w:semiHidden="0" w:uiPriority="67" w:unhideWhenUsed="0"/>
+    <w:lsdException w:name="Medium Grid 2" w:semiHidden="0" w:uiPriority="68" w:unhideWhenUsed="0"/>
+    <w:lsdException w:name="Medium Grid 3" w:semiHidden="0" w:uiPriority="69" w:unhideWhenUsed="0"/>
+    <w:lsdException w:name="Dark List" w:semiHidden="0" w:uiPriority="70" w:unhideWhenUsed="0"/>
+    <w:lsdException w:name="Colorful Shading" w:semiHidden="0" w:uiPriority="71" w:unhideWhenUsed="0"/>
+    <w:lsdException w:name="Colorful List" w:semiHidden="0" w:uiPriority="72" w:unhideWhenUsed="0"/>
+    <w:lsdException w:name="Colorful Grid" w:semiHidden="0" w:uiPriority="73" w:unhideWhenUsed="0"/>
+    <w:lsdException w:name="Light Shading Accent 1" w:semiHidden="0" w:uiPriority="60" w:unhideWhenUsed="0"/>
+    <w:lsdException w:name="Light List Accent 1" w:semiHidden="0" w:uiPriority="61" w:unhideWhenUsed="0"/>
+    <w:lsdException w:name="Light Grid Accent 1" w:semiHidden="0" w:uiPriority="62" w:unhideWhenUsed="0"/>
+    <w:lsdException w:name="Medium Shading 1 Accent 1" w:semiHidden="0" w:uiPriority="63" w:unhideWhenUsed="0"/>
+    <w:lsdException w:name="Medium Shading 2 Accent 1" w:semiHidden="0" w:uiPriority="64" w:unhideWhenUsed="0"/>
+    <w:lsdException w:name="Medium List 1 Accent 1" w:semiHidden="0" w:uiPriority="65" w:unhideWhenUsed="0"/>
+    <w:lsdException w:name="Revision" w:unhideWhenUsed="0"/>
+    <w:lsdException w:name="List Paragraph" w:semiHidden="0" w:uiPriority="34" w:unhideWhenUsed="0" w:qFormat="1"/>
+    <w:lsdException w:name="Quote" w:semiHidden="0" w:uiPriority="29" w:unhideWhenUsed="0" w:qFormat="1"/>
+    <w:lsdException w:name="Intense Quote" w:semiHidden="0" w:uiPriority="30" w:unhideWhenUsed="0" w:qFormat="1"/>
+    <w:lsdException w:name="Medium List 2 Accent 1" w:semiHidden="0" w:uiPriority="66" w:unhideWhenUsed="0"/>
+    <w:lsdException w:name="Medium Grid 1 Accent 1" w:semiHidden="0" w:uiPriority="67" w:unhideWhenUsed="0"/>
+    <w:lsdException w:name="Medium Grid 2 Accent 1" w:semiHidden="0" w:uiPriority="68" w:unhideWhenUsed="0"/>
+    <w:lsdException w:name="Medium Grid 3 Accent 1" w:semiHidden="0" w:uiPriority="69" w:unhideWhenUsed="0"/>
+    <w:lsdException w:name="Dark List Accent 1" w:semiHidden="0" w:uiPriority="70" w:unhideWhenUsed="0"/>
+    <w:lsdException w:name="Colorful Shading Accent 1" w:semiHidden="0" w:uiPriority="71" w:unhideWhenUsed="0"/>
+    <w:lsdException w:name="Colorful List Accent 1" w:semiHidden="0" w:uiPriority="72" w:unhideWhenUsed="0"/>
+    <w:lsdException w:name="Colorful Grid Accent 1" w:semiHidden="0" w:uiPriority="73" w:unhideWhenUsed="0"/>
+    <w:lsdException w:name="Light Shading Accent 2" w:semiHidden="0" w:uiPriority="60" w:unhideWhenUsed="0"/>
+    <w:lsdException w:name="Light List Accent 2" w:semiHidden="0" w:uiPriority="61" w:unhideWhenUsed="0"/>
+    <w:lsdException w:name="Light Grid Accent 2" w:semiHidden="0" w:uiPriority="62" w:unhideWhenUsed="0"/>
+    <w:lsdException w:name="Medium Shading 1 Accent 2" w:semiHidden="0" w:uiPriority="63" w:unhideWhenUsed="0"/>
+    <w:lsdException w:name="Medium Shading 2 Accent 2" w:semiHidden="0" w:uiPriority="64" w:unhideWhenUsed="0"/>
+    <w:lsdException w:name="Medium List 1 Accent 2" w:semiHidden="0" w:uiPriority="65" w:unhideWhenUsed="0"/>
+    <w:lsdException w:name="Medium List 2 Accent 2" w:semiHidden="0" w:uiPriority="66" w:unhideWhenUsed="0"/>
+    <w:lsdException w:name="Medium Grid 1 Accent 2" w:semiHidden="0" w:uiPriority="67" w:unhideWhenUsed="0"/>
+    <w:lsdException w:name="Medium Grid 2 Accent 2" w:semiHidden="0" w:uiPriority="68" w:unhideWhenUsed="0"/>
+    <w:lsdException w:name="Medium Grid 3 Accent 2" w:semiHidden="0" w:uiPriority="69" w:unhideWhenUsed="0"/>
+    <w:lsdException w:name="Dark List Accent 2" w:semiHidden="0" w:uiPriority="70" w:unhideWhenUsed="0"/>
+    <w:lsdException w:name="Colorful Shading Accent 2" w:semiHidden="0" w:uiPriority="71" w:unhideWhenUsed="0"/>
+    <w:lsdException w:name="Colorful List Accent 2" w:semiHidden="0" w:uiPriority="72" w:unhideWhenUsed="0"/>
+    <w:lsdException w:name="Colorful Grid Accent 2" w:semiHidden="0" w:uiPriority="73" w:unhideWhenUsed="0"/>
+    <w:lsdException w:name="Light Shading Accent 3" w:semiHidden="0" w:uiPriority="60" w:unhideWhenUsed="0"/>
+    <w:lsdException w:name="Light List Accent 3" w:semiHidden="0" w:uiPriority="61" w:unhideWhenUsed="0"/>
+    <w:lsdException w:name="Light Grid Accent 3" w:semiHidden="0" w:uiPriority="62" w:unhideWhenUsed="0"/>
+    <w:lsdException w:name="Medium Shading 1 Accent 3" w:semiHidden="0" w:uiPriority="63" w:unhideWhenUsed="0"/>
+    <w:lsdException w:name="Medium Shading 2 Accent 3" w:semiHidden="0" w:uiPriority="64" w:unhideWhenUsed="0"/>
+    <w:lsdException w:name="Medium List 1 Accent 3" w:semiHidden="0" w:uiPriority="65" w:unhideWhenUsed="0"/>
+    <w:lsdException w:name="Medium List 2 Accent 3" w:semiHidden="0" w:uiPriority="66" w:unhideWhenUsed="0"/>
+    <w:lsdException w:name="Medium Grid 1 Accent 3" w:semiHidden="0" w:uiPriority="67" w:unhideWhenUsed="0"/>
+    <w:lsdException w:name="Medium Grid 2 Accent 3" w:semiHidden="0" w:uiPriority="68" w:unhideWhenUsed="0"/>
+    <w:lsdException w:name="Medium Grid 3 Accent 3" w:semiHidden="0" w:uiPriority="69" w:unhideWhenUsed="0"/>
+    <w:lsdException w:name="Dark List Accent 3" w:semiHidden="0" w:uiPriority="70" w:unhideWhenUsed="0"/>
+    <w:lsdException w:name="Colorful Shading Accent 3" w:semiHidden="0" w:uiPriority="71" w:unhideWhenUsed="0"/>
+    <w:lsdException w:name="Colorful List Accent 3" w:semiHidden="0" w:uiPriority="72" w:unhideWhenUsed="0"/>
+    <w:lsdException w:name="Colorful Grid Accent 3" w:semiHidden="0" w:uiPriority="73" w:unhideWhenUsed="0"/>
+    <w:lsdException w:name="Light Shading Accent 4" w:semiHidden="0" w:uiPriority="60" w:unhideWhenUsed="0"/>
+    <w:lsdException w:name="Light List Accent 4" w:semiHidden="0" w:uiPriority="61" w:unhideWhenUsed="0"/>
+    <w:lsdException w:name="Light Grid Accent 4" w:semiHidden="0" w:uiPriority="62" w:unhideWhenUsed="0"/>
+    <w:lsdException w:name="Medium Shading 1 Accent 4" w:semiHidden="0" w:uiPriority="63" w:unhideWhenUsed="0"/>
+    <w:lsdException w:name="Medium Shading 2 Accent 4" w:semiHidden="0" w:uiPriority="64" w:unhideWhenUsed="0"/>
+    <w:lsdException w:name="Medium List 1 Accent 4" w:semiHidden="0" w:uiPriority="65" w:unhideWhenUsed="0"/>
+    <w:lsdException w:name="Medium List 2 Accent 4" w:semiHidden="0" w:uiPriority="66" w:unhideWhenUsed="0"/>
+    <w:lsdException w:name="Medium Grid 1 Accent 4" w:semiHidden="0" w:uiPriority="67" w:unhideWhenUsed="0"/>
+    <w:lsdException w:name="Medium Grid 2 Accent 4" w:semiHidden="0" w:uiPriority="68" w:unhideWhenUsed="0"/>
+    <w:lsdException w:name="Medium Grid 3 Accent 4" w:semiHidden="0" w:uiPriority="69" w:unhideWhenUsed="0"/>
+    <w:lsdException w:name="Dark List Accent 4" w:semiHidden="0" w:uiPriority="70" w:unhideWhenUsed="0"/>
+    <w:lsdException w:name="Colorful Shading Accent 4" w:semiHidden="0" w:uiPriority="71" w:unhideWhenUsed="0"/>
+    <w:lsdException w:name="Colorful List Accent 4" w:semiHidden="0" w:uiPriority="72" w:unhideWhenUsed="0"/>
+    <w:lsdException w:name="Colorful Grid Accent 4" w:semiHidden="0" w:uiPriority="73" w:unhideWhenUsed="0"/>
+    <w:lsdException w:name="Light Shading Accent 5" w:semiHidden="0" w:uiPriority="60" w:unhideWhenUsed="0"/>
+    <w:lsdException w:name="Light List Accent 5" w:semiHidden="0" w:uiPriority="61" w:unhideWhenUsed="0"/>
+    <w:lsdException w:name="Light Grid Accent 5" w:semiHidden="0" w:uiPriority="62" w:unhideWhenUsed="0"/>
+    <w:lsdException w:name="Medium Shading 1 Accent 5" w:semiHidden="0" w:uiPriority="63" w:unhideWhenUsed="0"/>
+    <w:lsdException w:name="Medium Shading 2 Accent 5" w:semiHidden="0" w:uiPriority="64" w:unhideWhenUsed="0"/>
+    <w:lsdException w:name="Medium List 1 Accent 5" w:semiHidden="0" w:uiPriority="65" w:unhideWhenUsed="0"/>
+    <w:lsdException w:name="Medium List 2 Accent 5" w:semiHidden="0" w:uiPriority="66" w:unhideWhenUsed="0"/>
+    <w:lsdException w:name="Medium Grid 1 Accent 5" w:semiHidden="0" w:uiPriority="67" w:unhideWhenUsed="0"/>
+    <w:lsdException w:name="Medium Grid 2 Accent 5" w:semiHidden="0" w:uiPriority="68" w:unhideWhenUsed="0"/>
+    <w:lsdException w:name="Medium Grid 3 Accent 5" w:semiHidden="0" w:uiPriority="69" w:unhideWhenUsed="0"/>
+    <w:lsdException w:name="Dark List Accent 5" w:semiHidden="0" w:uiPriority="70" w:unhideWhenUsed="0"/>
+    <w:lsdException w:name="Colorful Shading Accent 5" w:semiHidden="0" w:uiPriority="71" w:unhideWhenUsed="0"/>
+    <w:lsdException w:name="Colorful List Accent 5" w:semiHidden="0" w:uiPriority="72" w:unhideWhenUsed="0"/>
+    <w:lsdException w:name="Colorful Grid Accent 5" w:semiHidden="0" w:uiPriority="73" w:unhideWhenUsed="0"/>
+    <w:lsdException w:name="Light Shading Accent 6" w:semiHidden="0" w:uiPriority="60" w:unhideWhenUsed="0"/>
+    <w:lsdException w:name="Light List Accent 6" w:semiHidden="0" w:uiPriority="61" w:unhideWhenUsed="0"/>
+    <w:lsdException w:name="Light Grid Accent 6" w:semiHidden="0" w:uiPriority="62" w:unhideWhenUsed="0"/>
+    <w:lsdException w:name="Medium Shading 1 Accent 6" w:semiHidden="0" w:uiPriority="63" w:unhideWhenUsed="0"/>
+    <w:lsdException w:name="Medium Shading 2 Accent 6" w:semiHidden="0" w:uiPriority="64" w:unhideWhenUsed="0"/>
+    <w:lsdException w:name="Medium List 1 Accent 6" w:semiHidden="0" w:uiPriority="65" w:unhideWhenUsed="0"/>
+    <w:lsdException w:name="Medium List 2 Accent 6" w:semiHidden="0" w:uiPriority="66" w:unhideWhenUsed="0"/>
+    <w:lsdException w:name="Medium Grid 1 Accent 6" w:semiHidden="0" w:uiPriority="67" w:unhideWhenUsed="0"/>
+    <w:lsdException w:name="Medium Grid 2 Accent 6" w:semiHidden="0" w:uiPriority="68" w:unhideWhenUsed="0"/>
+    <w:lsdException w:name="Medium Grid 3 Accent 6" w:semiHidden="0" w:uiPriority="69" w:unhideWhenUsed="0"/>
+    <w:lsdException w:name="Dark List Accent 6" w:semiHidden="0" w:uiPriority="70" w:unhideWhenUsed="0"/>
+    <w:lsdException w:name="Colorful Shading Accent 6" w:semiHidden="0" w:uiPriority="71" w:unhideWhenUsed="0"/>
+    <w:lsdException w:name="Colorful List Accent 6" w:semiHidden="0" w:uiPriority="72" w:unhideWhenUsed="0"/>
+    <w:lsdException w:name="Colorful Grid Accent 6" w:semiHidden="0" w:uiPriority="73" w:unhideWhenUsed="0"/>
+    <w:lsdException w:name="Subtle Emphasis" w:semiHidden="0" w:uiPriority="19" w:unhideWhenUsed="0" w:qFormat="1"/>
+    <w:lsdException w:name="Intense Emphasis" w:semiHidden="0" w:uiPriority="21" w:unhideWhenUsed="0" w:qFormat="1"/>
+    <w:lsdException w:name="Subtle Reference" w:semiHidden="0" w:uiPriority="31" w:unhideWhenUsed="0" w:qFormat="1"/>
+    <w:lsdException w:name="Intense Reference" w:semiHidden="0" w:uiPriority="32" w:unhideWhenUsed="0" w:qFormat="1"/>
+    <w:lsdException w:name="Book Title" w:semiHidden="0" w:uiPriority="33" w:unhideWhenUsed="0" w:qFormat="1"/>
+    <w:lsdException w:name="Bibliography" w:uiPriority="37"/>
+    <w:lsdException w:name="TOC Heading" w:uiPriority="39" w:qFormat="1"/>
+  </w:latentStyles>
+  <w:style w:type="paragraph" w:default="1" w:styleId="a">
+    <w:name w:val="Normal"/>
+    <w:qFormat/>
+    <w:rsid w:val="00B93E94"/>
+    <w:rPr>
+      <w:sz w:val="20"/>
+    </w:rPr>
+  </w:style>
+  <w:style w:type="paragraph" w:styleId="1">
+    <w:name w:val="heading 1"/>
+    <w:basedOn w:val="a"/>
+    <w:next w:val="a"/>
+    <w:link w:val="10"/>
+    <w:uiPriority w:val="9"/>
+    <w:qFormat/>
+    <w:rsid w:val="00B93E94"/>
+    <w:pPr>
+      <w:keepNext/>
+      <w:keepLines/>
+      <w:numPr>
+        <w:numId w:val="2"/>
+      </w:numPr>
+      <w:spacing w:before="360" w:after="240"/>
+      <w:outlineLvl w:val="0"/>
+    </w:pPr>
+    <w:rPr>
+      <w:rFonts w:asciiTheme="majorHAnsi" w:eastAsiaTheme="majorEastAsia" w:hAnsiTheme="majorHAnsi" w:cstheme="majorBidi"/>
+      <w:b/>
+      <w:bCs/>
+      <w:sz w:val="28"/>
+      <w:szCs w:val="28"/>
+    </w:rPr>
+  </w:style>
+  <w:style w:type="paragraph" w:styleId="2">
+    <w:name w:val="heading 2"/>
+    <w:basedOn w:val="a"/>
+    <w:next w:val="a"/>
+    <w:link w:val="20"/>
+    <w:uiPriority w:val="9"/>
+    <w:unhideWhenUsed/>
+    <w:qFormat/>
+    <w:rsid w:val="00B93E94"/>
+    <w:pPr>
+      <w:keepNext/>
+      <w:keepLines/>
+      <w:numPr>
+        <w:ilvl w:val="1"/>
+        <w:numId w:val="2"/>
+      </w:numPr>
+      <w:spacing w:before="200" w:after="240"/>
+      <w:outlineLvl w:val="1"/>
+    </w:pPr>
+    <w:rPr>
+      <w:rFonts w:asciiTheme="majorHAnsi" w:eastAsiaTheme="majorEastAsia" w:hAnsiTheme="majorHAnsi" w:cstheme="majorBidi"/>
+      <w:b/>
+      <w:bCs/>
+      <w:sz w:val="26"/>
+      <w:szCs w:val="26"/>
+    </w:rPr>
+  </w:style>
+  <w:style w:type="paragraph" w:styleId="3">
+    <w:name w:val="heading 3"/>
+    <w:basedOn w:val="a"/>
+    <w:next w:val="a"/>
+    <w:link w:val="30"/>
+    <w:uiPriority w:val="9"/>
+    <w:semiHidden/>
+    <w:unhideWhenUsed/>
+    <w:qFormat/>
+    <w:rsid w:val="003F329A"/>
+    <w:pPr>
+      <w:keepNext/>
+      <w:keepLines/>
+      <w:numPr>
+        <w:ilvl w:val="2"/>
+        <w:numId w:val="2"/>
+      </w:numPr>
+      <w:spacing w:before="200" w:after="0"/>
+      <w:outlineLvl w:val="2"/>
+    </w:pPr>
+    <w:rPr>
+      <w:rFonts w:asciiTheme="majorHAnsi" w:eastAsiaTheme="majorEastAsia" w:hAnsiTheme="majorHAnsi" w:cstheme="majorBidi"/>
+      <w:b/>
+      <w:bCs/>
+      <w:color w:val="4F81BD" w:themeColor="accent1"/>
+    </w:rPr>
+  </w:style>
+  <w:style w:type="paragraph" w:styleId="4">
+    <w:name w:val="heading 4"/>
+    <w:basedOn w:val="a"/>
+    <w:next w:val="a"/>
+    <w:link w:val="40"/>
+    <w:uiPriority w:val="9"/>
+    <w:semiHidden/>
+    <w:unhideWhenUsed/>
+    <w:qFormat/>
+    <w:rsid w:val="003F329A"/>
+    <w:pPr>
+      <w:keepNext/>
+      <w:keepLines/>
+      <w:numPr>
+        <w:ilvl w:val="3"/>
+        <w:numId w:val="2"/>
+      </w:numPr>
+      <w:spacing w:before="200" w:after="0"/>
+      <w:outlineLvl w:val="3"/>
+    </w:pPr>
+    <w:rPr>
+      <w:rFonts w:asciiTheme="majorHAnsi" w:eastAsiaTheme="majorEastAsia" w:hAnsiTheme="majorHAnsi" w:cstheme="majorBidi"/>
+      <w:b/>
+      <w:bCs/>
+      <w:i/>
+      <w:iCs/>
+      <w:color w:val="4F81BD" w:themeColor="accent1"/>
+    </w:rPr>
+  </w:style>
+  <w:style w:type="paragraph" w:styleId="5">
+    <w:name w:val="heading 5"/>
+    <w:basedOn w:val="a"/>
+    <w:next w:val="a"/>
+    <w:link w:val="50"/>
+    <w:uiPriority w:val="9"/>
+    <w:semiHidden/>
+    <w:unhideWhenUsed/>
+    <w:qFormat/>
+    <w:rsid w:val="003F329A"/>
+    <w:pPr>
+      <w:keepNext/>
+      <w:keepLines/>
+      <w:numPr>
+        <w:ilvl w:val="4"/>
+        <w:numId w:val="2"/>
+      </w:numPr>
+      <w:spacing w:before="200" w:after="0"/>
+      <w:outlineLvl w:val="4"/>
+    </w:pPr>
+    <w:rPr>
+      <w:rFonts w:asciiTheme="majorHAnsi" w:eastAsiaTheme="majorEastAsia" w:hAnsiTheme="majorHAnsi" w:cstheme="majorBidi"/>
+      <w:color w:val="243F60" w:themeColor="accent1" w:themeShade="7F"/>
+    </w:rPr>
+  </w:style>
+  <w:style w:type="paragraph" w:styleId="6">
+    <w:name w:val="heading 6"/>
+    <w:basedOn w:val="a"/>
+    <w:next w:val="a"/>
+    <w:link w:val="60"/>
+    <w:uiPriority w:val="9"/>
+    <w:semiHidden/>
+    <w:unhideWhenUsed/>
+    <w:qFormat/>
+    <w:rsid w:val="003F329A"/>
+    <w:pPr>
+      <w:keepNext/>
+      <w:keepLines/>
+      <w:numPr>
+        <w:ilvl w:val="5"/>
+        <w:numId w:val="2"/>
+      </w:numPr>
+      <w:spacing w:before="200" w:after="0"/>
+      <w:outlineLvl w:val="5"/>
+    </w:pPr>
+    <w:rPr>
+      <w:rFonts w:asciiTheme="majorHAnsi" w:eastAsiaTheme="majorEastAsia" w:hAnsiTheme="majorHAnsi" w:cstheme="majorBidi"/>
+      <w:i/>
+      <w:iCs/>
+      <w:color w:val="243F60" w:themeColor="accent1" w:themeShade="7F"/>
+    </w:rPr>
+  </w:style>
+  <w:style w:type="paragraph" w:styleId="7">
+    <w:name w:val="heading 7"/>
+    <w:basedOn w:val="a"/>
+    <w:next w:val="a"/>
+    <w:link w:val="70"/>
+    <w:uiPriority w:val="9"/>
+    <w:semiHidden/>
+    <w:unhideWhenUsed/>
+    <w:qFormat/>
+    <w:rsid w:val="003F329A"/>
+    <w:pPr>
+      <w:keepNext/>
+      <w:keepLines/>
+      <w:numPr>
+        <w:ilvl w:val="6"/>
+        <w:numId w:val="2"/>
+      </w:numPr>
+      <w:spacing w:before="200" w:after="0"/>
+      <w:outlineLvl w:val="6"/>
+    </w:pPr>
+    <w:rPr>
+      <w:rFonts w:asciiTheme="majorHAnsi" w:eastAsiaTheme="majorEastAsia" w:hAnsiTheme="majorHAnsi" w:cstheme="majorBidi"/>
+      <w:i/>
+      <w:iCs/>
+      <w:color w:val="404040" w:themeColor="text1" w:themeTint="BF"/>
+    </w:rPr>
+  </w:style>
+  <w:style w:type="paragraph" w:styleId="8">
+    <w:name w:val="heading 8"/>
+    <w:basedOn w:val="a"/>
+    <w:next w:val="a"/>
+    <w:link w:val="80"/>
+    <w:uiPriority w:val="9"/>
+    <w:semiHidden/>
+    <w:unhideWhenUsed/>
+    <w:qFormat/>
+    <w:rsid w:val="003F329A"/>
+    <w:pPr>
+      <w:keepNext/>
+      <w:keepLines/>
+      <w:numPr>
+        <w:ilvl w:val="7"/>
+        <w:numId w:val="2"/>
+      </w:numPr>
+      <w:spacing w:before="200" w:after="0"/>
+      <w:outlineLvl w:val="7"/>
+    </w:pPr>
+    <w:rPr>
+      <w:rFonts w:asciiTheme="majorHAnsi" w:eastAsiaTheme="majorEastAsia" w:hAnsiTheme="majorHAnsi" w:cstheme="majorBidi"/>
+      <w:color w:val="404040" w:themeColor="text1" w:themeTint="BF"/>
+      <w:szCs w:val="20"/>
+    </w:rPr>
+  </w:style>
+  <w:style w:type="paragraph" w:styleId="9">
+    <w:name w:val="heading 9"/>
+    <w:basedOn w:val="a"/>
+    <w:next w:val="a"/>
+    <w:link w:val="90"/>
+    <w:uiPriority w:val="9"/>
+    <w:semiHidden/>
+    <w:unhideWhenUsed/>
+    <w:qFormat/>
+    <w:rsid w:val="003F329A"/>
+    <w:pPr>
+      <w:keepNext/>
+      <w:keepLines/>
+      <w:numPr>
+        <w:ilvl w:val="8"/>
+        <w:numId w:val="2"/>
+      </w:numPr>
+      <w:spacing w:before="200" w:after="0"/>
+      <w:outlineLvl w:val="8"/>
+    </w:pPr>
+    <w:rPr>
+      <w:rFonts w:asciiTheme="majorHAnsi" w:eastAsiaTheme="majorEastAsia" w:hAnsiTheme="majorHAnsi" w:cstheme="majorBidi"/>
+      <w:i/>
+      <w:iCs/>
+      <w:color w:val="404040" w:themeColor="text1" w:themeTint="BF"/>
+      <w:szCs w:val="20"/>
+    </w:rPr>
+  </w:style>
+  <w:style w:type="character" w:default="1" w:styleId="a0">
+    <w:name w:val="Default Paragraph Font"/>
+    <w:uiPriority w:val="1"/>
+    <w:semiHidden/>
+    <w:unhideWhenUsed/>
+  </w:style>
+  <w:style w:type="table" w:default="1" w:styleId="a1">
+    <w:name w:val="Normal Table"/>
+    <w:uiPriority w:val="99"/>
+    <w:semiHidden/>
+    <w:unhideWhenUsed/>
+    <w:tblPr>
+      <w:tblInd w:w="0" w:type="dxa"/>
+      <w:tblCellMar>
+        <w:top w:w="0" w:type="dxa"/>
+        <w:left w:w="108" w:type="dxa"/>
+        <w:bottom w:w="0" w:type="dxa"/>
+        <w:right w:w="108" w:type="dxa"/>
+      </w:tblCellMar>
+    </w:tblPr>
+  </w:style>
+  <w:style w:type="numbering" w:default="1" w:styleId="a2">
+    <w:name w:val="No List"/>
+    <w:uiPriority w:val="99"/>
+    <w:semiHidden/>
+    <w:unhideWhenUsed/>
+  </w:style>
+  <w:style w:type="table" w:customStyle="1" w:styleId="a3">
+    <w:name w:val="ГОСТ"/>
+    <w:basedOn w:val="a1"/>
+    <w:uiPriority w:val="99"/>
+    <w:rsid w:val="00A6592C"/>
+    <w:pPr>
+      <w:spacing w:after="0" w:line="240" w:lineRule="auto"/>
+    </w:pPr>
+    <w:rPr>
+      <w:sz w:val="18"/>
+    </w:rPr>
+    <w:tblPr>
+      <w:tblBorders>
+        <w:top w:val="single" w:sz="4" w:space="0" w:color="auto"/>
+        <w:left w:val="single" w:sz="4" w:space="0" w:color="auto"/>
+        <w:bottom w:val="single" w:sz="4" w:space="0" w:color="auto"/>
+        <w:right w:val="single" w:sz="4" w:space="0" w:color="auto"/>
+        <w:insideH w:val="single" w:sz="4" w:space="0" w:color="auto"/>
+        <w:insideV w:val="single" w:sz="4" w:space="0" w:color="auto"/>
+      </w:tblBorders>
+    </w:tblPr>
+    <w:tblStylePr w:type="firstRow">
+      <w:pPr>
+        <w:wordWrap/>
+        <w:spacing w:beforeLines="0" w:before="120" w:beforeAutospacing="0" w:afterLines="0" w:after="120" w:afterAutospacing="0"/>
+        <w:contextualSpacing/>
+        <w:jc w:val="center"/>
+      </w:pPr>
+      <w:rPr>
+        <w:b/>
+      </w:rPr>
+      <w:tblPr/>
+      <w:tcPr>
+        <w:vAlign w:val="center"/>
+      </w:tcPr>
+    </w:tblStylePr>
+  </w:style>
+  <w:style w:type="character" w:customStyle="1" w:styleId="10">
+    <w:name w:val="Заголовок 1 Знак"/>
+    <w:basedOn w:val="a0"/>
+    <w:link w:val="1"/>
+    <w:uiPriority w:val="9"/>
+    <w:rsid w:val="00B93E94"/>
+    <w:rPr>
+      <w:rFonts w:asciiTheme="majorHAnsi" w:eastAsiaTheme="majorEastAsia" w:hAnsiTheme="majorHAnsi" w:cstheme="majorBidi"/>
+      <w:b/>
+      <w:bCs/>
+      <w:sz w:val="28"/>
+      <w:szCs w:val="28"/>
+    </w:rPr>
+  </w:style>
+  <w:style w:type="character" w:customStyle="1" w:styleId="20">
+    <w:name w:val="Заголовок 2 Знак"/>
+    <w:basedOn w:val="a0"/>
+    <w:link w:val="2"/>
+    <w:uiPriority w:val="9"/>
+    <w:rsid w:val="00B93E94"/>
+    <w:rPr>
+      <w:rFonts w:asciiTheme="majorHAnsi" w:eastAsiaTheme="majorEastAsia" w:hAnsiTheme="majorHAnsi" w:cstheme="majorBidi"/>
+      <w:b/>
+      <w:bCs/>
+      <w:sz w:val="26"/>
+      <w:szCs w:val="26"/>
+    </w:rPr>
+  </w:style>
+  <w:style w:type="paragraph" w:styleId="a4">
+    <w:name w:val="List Paragraph"/>
+    <w:basedOn w:val="a"/>
+    <w:uiPriority w:val="34"/>
+    <w:qFormat/>
+    <w:rsid w:val="00E647D5"/>
+    <w:pPr>
+      <w:ind w:left="720"/>
+      <w:contextualSpacing/>
+    </w:pPr>
+  </w:style>
+  <w:style w:type="table" w:styleId="a5">
+    <w:name w:val="Table Grid"/>
+    <w:basedOn w:val="a1"/>
+    <w:uiPriority w:val="59"/>
+    <w:rsid w:val="003F329A"/>
+    <w:pPr>
+      <w:spacing w:after="0" w:line="240" w:lineRule="auto"/>
+    </w:pPr>
+    <w:tblPr>
+      <w:tblBorders>
+        <w:top w:val="single" w:sz="4" w:space="0" w:color="auto"/>
+        <w:left w:val="single" w:sz="4" w:space="0" w:color="auto"/>
+        <w:bottom w:val="single" w:sz="4" w:space="0" w:color="auto"/>
+        <w:right w:val="single" w:sz="4" w:space="0" w:color="auto"/>
+        <w:insideH w:val="single" w:sz="4" w:space="0" w:color="auto"/>
+        <w:insideV w:val="single" w:sz="4" w:space="0" w:color="auto"/>
+      </w:tblBorders>
+    </w:tblPr>
+  </w:style>
+  <w:style w:type="character" w:customStyle="1" w:styleId="30">
+    <w:name w:val="Заголовок 3 Знак"/>
+    <w:basedOn w:val="a0"/>
+    <w:link w:val="3"/>
+    <w:uiPriority w:val="9"/>
+    <w:semiHidden/>
+    <w:rsid w:val="003F329A"/>
+    <w:rPr>
+      <w:rFonts w:asciiTheme="majorHAnsi" w:eastAsiaTheme="majorEastAsia" w:hAnsiTheme="majorHAnsi" w:cstheme="majorBidi"/>
+      <w:b/>
+      <w:bCs/>
+      <w:color w:val="4F81BD" w:themeColor="accent1"/>
+      <w:sz w:val="20"/>
+    </w:rPr>
+  </w:style>
+  <w:style w:type="character" w:customStyle="1" w:styleId="40">
+    <w:name w:val="Заголовок 4 Знак"/>
+    <w:basedOn w:val="a0"/>
+    <w:link w:val="4"/>
+    <w:uiPriority w:val="9"/>
+    <w:semiHidden/>
+    <w:rsid w:val="003F329A"/>
+    <w:rPr>
+      <w:rFonts w:asciiTheme="majorHAnsi" w:eastAsiaTheme="majorEastAsia" w:hAnsiTheme="majorHAnsi" w:cstheme="majorBidi"/>
+      <w:b/>
+      <w:bCs/>
+      <w:i/>
+      <w:iCs/>
+      <w:color w:val="4F81BD" w:themeColor="accent1"/>
+      <w:sz w:val="20"/>
+    </w:rPr>
+  </w:style>
+  <w:style w:type="character" w:customStyle="1" w:styleId="50">
+    <w:name w:val="Заголовок 5 Знак"/>
+    <w:basedOn w:val="a0"/>
+    <w:link w:val="5"/>
+    <w:uiPriority w:val="9"/>
+    <w:semiHidden/>
+    <w:rsid w:val="003F329A"/>
+    <w:rPr>
+      <w:rFonts w:asciiTheme="majorHAnsi" w:eastAsiaTheme="majorEastAsia" w:hAnsiTheme="majorHAnsi" w:cstheme="majorBidi"/>
+      <w:color w:val="243F60" w:themeColor="accent1" w:themeShade="7F"/>
+      <w:sz w:val="20"/>
+    </w:rPr>
+  </w:style>
+  <w:style w:type="character" w:customStyle="1" w:styleId="60">
+    <w:name w:val="Заголовок 6 Знак"/>
+    <w:basedOn w:val="a0"/>
+    <w:link w:val="6"/>
+    <w:uiPriority w:val="9"/>
+    <w:semiHidden/>
+    <w:rsid w:val="003F329A"/>
+    <w:rPr>
+      <w:rFonts w:asciiTheme="majorHAnsi" w:eastAsiaTheme="majorEastAsia" w:hAnsiTheme="majorHAnsi" w:cstheme="majorBidi"/>
+      <w:i/>
+      <w:iCs/>
+      <w:color w:val="243F60" w:themeColor="accent1" w:themeShade="7F"/>
+      <w:sz w:val="20"/>
+    </w:rPr>
+  </w:style>
+  <w:style w:type="character" w:customStyle="1" w:styleId="70">
+    <w:name w:val="Заголовок 7 Знак"/>
+    <w:basedOn w:val="a0"/>
+    <w:link w:val="7"/>
+    <w:uiPriority w:val="9"/>
+    <w:semiHidden/>
+    <w:rsid w:val="003F329A"/>
+    <w:rPr>
+      <w:rFonts w:asciiTheme="majorHAnsi" w:eastAsiaTheme="majorEastAsia" w:hAnsiTheme="majorHAnsi" w:cstheme="majorBidi"/>
+      <w:i/>
+      <w:iCs/>
+      <w:color w:val="404040" w:themeColor="text1" w:themeTint="BF"/>
+      <w:sz w:val="20"/>
+    </w:rPr>
+  </w:style>
+  <w:style w:type="character" w:customStyle="1" w:styleId="80">
+    <w:name w:val="Заголовок 8 Знак"/>
+    <w:basedOn w:val="a0"/>
+    <w:link w:val="8"/>
+    <w:uiPriority w:val="9"/>
+    <w:semiHidden/>
+    <w:rsid w:val="003F329A"/>
+    <w:rPr>
+      <w:rFonts w:asciiTheme="majorHAnsi" w:eastAsiaTheme="majorEastAsia" w:hAnsiTheme="majorHAnsi" w:cstheme="majorBidi"/>
+      <w:color w:val="404040" w:themeColor="text1" w:themeTint="BF"/>
+      <w:sz w:val="20"/>
+      <w:szCs w:val="20"/>
+    </w:rPr>
+  </w:style>
+  <w:style w:type="character" w:customStyle="1" w:styleId="90">
+    <w:name w:val="Заголовок 9 Знак"/>
+    <w:basedOn w:val="a0"/>
+    <w:link w:val="9"/>
+    <w:uiPriority w:val="9"/>
+    <w:semiHidden/>
+    <w:rsid w:val="003F329A"/>
+    <w:rPr>
+      <w:rFonts w:asciiTheme="majorHAnsi" w:eastAsiaTheme="majorEastAsia" w:hAnsiTheme="majorHAnsi" w:cstheme="majorBidi"/>
+      <w:i/>
+      <w:iCs/>
+      <w:color w:val="404040" w:themeColor="text1" w:themeTint="BF"/>
+      <w:sz w:val="20"/>
+      <w:szCs w:val="20"/>
+    </w:rPr>
+  </w:style>
+  <w:style w:type="character" w:styleId="a6">
+    <w:name w:val="Hyperlink"/>
+    <w:basedOn w:val="a0"/>
+    <w:uiPriority w:val="99"/>
+    <w:unhideWhenUsed/>
+    <w:rsid w:val="005812BF"/>
+    <w:rPr>
+      <w:color w:val="0000FF" w:themeColor="hyperlink"/>
+      <w:u w:val="single"/>
+    </w:rPr>
+  </w:style>
+  <w:style w:type="character" w:styleId="a7">
+    <w:name w:val="FollowedHyperlink"/>
+    <w:basedOn w:val="a0"/>
+    <w:uiPriority w:val="99"/>
+    <w:semiHidden/>
+    <w:unhideWhenUsed/>
+    <w:rsid w:val="007F0FE0"/>
+    <w:rPr>
+      <w:color w:val="800080" w:themeColor="followedHyperlink"/>
+      <w:u w:val="single"/>
+    </w:rPr>
+  </w:style>
+  <w:style w:type="character" w:customStyle="1" w:styleId="apple-converted-space">
+    <w:name w:val="apple-converted-space"/>
+    <w:basedOn w:val="a0"/>
+    <w:rsid w:val="00BD4963"/>
+  </w:style>
+  <w:style w:type="paragraph" w:customStyle="1" w:styleId="a8">
+    <w:name w:val="Код"/>
+    <w:basedOn w:val="a"/>
+    <w:qFormat/>
+    <w:rsid w:val="00836AED"/>
+    <w:pPr>
+      <w:spacing w:after="240" w:line="240" w:lineRule="auto"/>
+      <w:contextualSpacing/>
+    </w:pPr>
+  </w:style>
 </w:styles>
 </file>
 
@@ -5894,7 +7886,7 @@
 </file>
 
 <file path=customXml/itemProps1.xml><?xml version="1.0" encoding="utf-8"?>
-<ds:datastoreItem xmlns:ds="http://schemas.openxmlformats.org/officeDocument/2006/customXml" ds:itemID="{592C95AD-6618-4771-B47B-1E9940913816}">
+<ds:datastoreItem xmlns:ds="http://schemas.openxmlformats.org/officeDocument/2006/customXml" ds:itemID="{A5037399-42F2-41C1-9A20-D274F3725A0C}">
   <ds:schemaRefs>
     <ds:schemaRef ds:uri="http://schemas.openxmlformats.org/officeDocument/2006/bibliography"/>
   </ds:schemaRefs>

</xml_diff>